<commit_message>
new scanning of device + updated manual
</commit_message>
<xml_diff>
--- a/Manual.docx
+++ b/Manual.docx
@@ -2709,8 +2709,985 @@
       <w:pPr>
         <w:rPr>
           <w:rFonts w:ascii="Times New Roman" w:hAnsi="Times New Roman" w:cs="Times New Roman"/>
-        </w:rPr>
-      </w:pPr>
+          <w:b/>
+          <w:bCs/>
+          <w:i/>
+          <w:iCs/>
+        </w:rPr>
+      </w:pPr>
+      <w:r>
+        <w:rPr>
+          <w:rFonts w:ascii="Times New Roman" w:hAnsi="Times New Roman" w:cs="Times New Roman"/>
+          <w:b/>
+          <w:bCs/>
+          <w:i/>
+          <w:iCs/>
+        </w:rPr>
+        <w:t>Команда не срабатывает:</w:t>
+      </w:r>
+    </w:p>
+    <w:p>
+      <w:pPr>
+        <w:rPr>
+          <w:rFonts w:ascii="Times New Roman" w:hAnsi="Times New Roman" w:cs="Times New Roman"/>
+        </w:rPr>
+      </w:pPr>
+      <w:r>
+        <w:rPr>
+          <w:rFonts w:ascii="Times New Roman" w:hAnsi="Times New Roman" w:cs="Times New Roman"/>
+        </w:rPr>
+        <w:t xml:space="preserve">Все команды должны выполнятся только после </w:t>
+      </w:r>
+      <w:proofErr w:type="gramStart"/>
+      <w:r>
+        <w:rPr>
+          <w:rFonts w:ascii="Times New Roman" w:hAnsi="Times New Roman" w:cs="Times New Roman"/>
+        </w:rPr>
+        <w:t>того</w:t>
+      </w:r>
+      <w:proofErr w:type="gramEnd"/>
+      <w:r>
+        <w:rPr>
+          <w:rFonts w:ascii="Times New Roman" w:hAnsi="Times New Roman" w:cs="Times New Roman"/>
+        </w:rPr>
+        <w:t xml:space="preserve"> как сработал метод делегата </w:t>
+      </w:r>
+      <w:proofErr w:type="spellStart"/>
+      <w:r>
+        <w:rPr>
+          <w:rFonts w:ascii="Times New Roman" w:hAnsi="Times New Roman" w:cs="Times New Roman"/>
+        </w:rPr>
+        <w:t>centralManagerDidUpdateState</w:t>
+      </w:r>
+      <w:proofErr w:type="spellEnd"/>
+      <w:r>
+        <w:rPr>
+          <w:rFonts w:ascii="Times New Roman" w:hAnsi="Times New Roman" w:cs="Times New Roman"/>
+        </w:rPr>
+        <w:t xml:space="preserve">. Например, метод - </w:t>
+      </w:r>
+      <w:proofErr w:type="gramStart"/>
+      <w:r>
+        <w:rPr>
+          <w:rFonts w:ascii="Times New Roman" w:hAnsi="Times New Roman" w:cs="Times New Roman"/>
+          <w:lang w:val="en-US"/>
+        </w:rPr>
+        <w:t>manager</w:t>
+      </w:r>
+      <w:r>
+        <w:rPr>
+          <w:rFonts w:ascii="Times New Roman" w:hAnsi="Times New Roman" w:cs="Times New Roman"/>
+        </w:rPr>
+        <w:t>.</w:t>
+      </w:r>
+      <w:proofErr w:type="spellStart"/>
+      <w:r>
+        <w:rPr>
+          <w:rFonts w:ascii="Times New Roman" w:hAnsi="Times New Roman" w:cs="Times New Roman"/>
+          <w:lang w:val="en-US"/>
+        </w:rPr>
+        <w:t>scanForPeripherals</w:t>
+      </w:r>
+      <w:proofErr w:type="spellEnd"/>
+      <w:proofErr w:type="gramEnd"/>
+      <w:r>
+        <w:rPr>
+          <w:rFonts w:ascii="Times New Roman" w:hAnsi="Times New Roman" w:cs="Times New Roman"/>
+        </w:rPr>
+        <w:t xml:space="preserve">(…) не сработает и будет проигнорирован пока не сработает метод </w:t>
+      </w:r>
+      <w:proofErr w:type="spellStart"/>
+      <w:r>
+        <w:rPr>
+          <w:rFonts w:ascii="Times New Roman" w:hAnsi="Times New Roman" w:cs="Times New Roman"/>
+        </w:rPr>
+        <w:t>centralManagerDidUpdateState</w:t>
+      </w:r>
+      <w:proofErr w:type="spellEnd"/>
+      <w:r>
+        <w:rPr>
+          <w:rFonts w:ascii="Times New Roman" w:hAnsi="Times New Roman" w:cs="Times New Roman"/>
+        </w:rPr>
+        <w:t>.</w:t>
+      </w:r>
+    </w:p>
+    <w:p>
+      <w:pPr>
+        <w:rPr>
+          <w:rFonts w:ascii="Times New Roman" w:hAnsi="Times New Roman" w:cs="Times New Roman"/>
+        </w:rPr>
+      </w:pPr>
+    </w:p>
+    <w:p>
+      <w:pPr>
+        <w:rPr>
+          <w:rFonts w:ascii="Times New Roman" w:hAnsi="Times New Roman" w:cs="Times New Roman"/>
+        </w:rPr>
+      </w:pPr>
+      <w:r>
+        <w:rPr>
+          <w:rFonts w:ascii="Times New Roman" w:hAnsi="Times New Roman" w:cs="Times New Roman"/>
+        </w:rPr>
+        <w:t>Типы поиска и подключения к девайсу:</w:t>
+      </w:r>
+    </w:p>
+    <w:p>
+      <w:pPr>
+        <w:rPr>
+          <w:rFonts w:ascii="Times New Roman" w:hAnsi="Times New Roman" w:cs="Times New Roman"/>
+          <w:lang w:val="en-US"/>
+        </w:rPr>
+      </w:pPr>
+      <w:r>
+        <w:rPr>
+          <w:rFonts w:ascii="Times New Roman" w:hAnsi="Times New Roman" w:cs="Times New Roman"/>
+          <w:lang w:val="en-US"/>
+        </w:rPr>
+        <w:t>1 –</w:t>
+      </w:r>
+      <w:proofErr w:type="spellStart"/>
+      <w:proofErr w:type="gramStart"/>
+      <w:r>
+        <w:rPr>
+          <w:rFonts w:ascii="Times New Roman" w:hAnsi="Times New Roman" w:cs="Times New Roman"/>
+          <w:lang w:val="en-US"/>
+        </w:rPr>
+        <w:t>manager.scanForPeripherals</w:t>
+      </w:r>
+      <w:proofErr w:type="spellEnd"/>
+      <w:proofErr w:type="gramEnd"/>
+      <w:r>
+        <w:rPr>
+          <w:rFonts w:ascii="Times New Roman" w:hAnsi="Times New Roman" w:cs="Times New Roman"/>
+          <w:lang w:val="en-US"/>
+        </w:rPr>
+        <w:t>(</w:t>
+      </w:r>
+      <w:proofErr w:type="spellStart"/>
+      <w:r>
+        <w:rPr>
+          <w:rFonts w:ascii="Times New Roman" w:hAnsi="Times New Roman" w:cs="Times New Roman"/>
+          <w:lang w:val="en-US"/>
+        </w:rPr>
+        <w:t>withServices</w:t>
+      </w:r>
+      <w:proofErr w:type="spellEnd"/>
+      <w:r>
+        <w:rPr>
+          <w:rFonts w:ascii="Times New Roman" w:hAnsi="Times New Roman" w:cs="Times New Roman"/>
+          <w:lang w:val="en-US"/>
+        </w:rPr>
+        <w:t>:</w:t>
+      </w:r>
+      <w:r>
+        <w:rPr>
+          <w:rFonts w:ascii="Times New Roman" w:hAnsi="Times New Roman" w:cs="Times New Roman"/>
+          <w:lang w:val="en-US"/>
+        </w:rPr>
+        <w:t xml:space="preserve"> </w:t>
+      </w:r>
+      <w:r>
+        <w:rPr>
+          <w:rFonts w:ascii="Times New Roman" w:hAnsi="Times New Roman" w:cs="Times New Roman"/>
+          <w:b/>
+          <w:bCs/>
+          <w:lang w:val="en-US"/>
+        </w:rPr>
+        <w:t>nil</w:t>
+      </w:r>
+      <w:r>
+        <w:rPr>
+          <w:rFonts w:ascii="Times New Roman" w:hAnsi="Times New Roman" w:cs="Times New Roman"/>
+          <w:lang w:val="en-US"/>
+        </w:rPr>
+        <w:t xml:space="preserve">, options: </w:t>
+      </w:r>
+      <w:r>
+        <w:rPr>
+          <w:rFonts w:ascii="Times New Roman" w:hAnsi="Times New Roman" w:cs="Times New Roman"/>
+          <w:b/>
+          <w:bCs/>
+          <w:lang w:val="en-US"/>
+        </w:rPr>
+        <w:t>nil</w:t>
+      </w:r>
+      <w:r>
+        <w:rPr>
+          <w:rFonts w:ascii="Times New Roman" w:hAnsi="Times New Roman" w:cs="Times New Roman"/>
+          <w:lang w:val="en-US"/>
+        </w:rPr>
+        <w:t>)</w:t>
+      </w:r>
+      <w:r>
+        <w:rPr>
+          <w:rFonts w:ascii="Times New Roman" w:hAnsi="Times New Roman" w:cs="Times New Roman"/>
+          <w:lang w:val="en-US"/>
+        </w:rPr>
+        <w:t xml:space="preserve"> – </w:t>
+      </w:r>
+      <w:r>
+        <w:rPr>
+          <w:rFonts w:ascii="Times New Roman" w:hAnsi="Times New Roman" w:cs="Times New Roman"/>
+        </w:rPr>
+        <w:t>ищет</w:t>
+      </w:r>
+      <w:r>
+        <w:rPr>
+          <w:rFonts w:ascii="Times New Roman" w:hAnsi="Times New Roman" w:cs="Times New Roman"/>
+          <w:lang w:val="en-US"/>
+        </w:rPr>
+        <w:t xml:space="preserve"> </w:t>
+      </w:r>
+      <w:r>
+        <w:rPr>
+          <w:rFonts w:ascii="Times New Roman" w:hAnsi="Times New Roman" w:cs="Times New Roman"/>
+        </w:rPr>
+        <w:t>все</w:t>
+      </w:r>
+      <w:r>
+        <w:rPr>
+          <w:rFonts w:ascii="Times New Roman" w:hAnsi="Times New Roman" w:cs="Times New Roman"/>
+          <w:lang w:val="en-US"/>
+        </w:rPr>
+        <w:t xml:space="preserve"> </w:t>
+      </w:r>
+      <w:r>
+        <w:rPr>
+          <w:rFonts w:ascii="Times New Roman" w:hAnsi="Times New Roman" w:cs="Times New Roman"/>
+        </w:rPr>
+        <w:t>девайсы</w:t>
+      </w:r>
+    </w:p>
+    <w:p>
+      <w:pPr>
+        <w:rPr>
+          <w:rFonts w:ascii="Times New Roman" w:hAnsi="Times New Roman" w:cs="Times New Roman"/>
+        </w:rPr>
+      </w:pPr>
+      <w:r>
+        <w:rPr>
+          <w:rFonts w:ascii="Times New Roman" w:hAnsi="Times New Roman" w:cs="Times New Roman"/>
+          <w:lang w:val="en-US"/>
+        </w:rPr>
+        <w:t xml:space="preserve">2 </w:t>
+      </w:r>
+      <w:r>
+        <w:rPr>
+          <w:rFonts w:ascii="Times New Roman" w:hAnsi="Times New Roman" w:cs="Times New Roman"/>
+          <w:lang w:val="en-US"/>
+        </w:rPr>
+        <w:t>–</w:t>
+      </w:r>
+      <w:proofErr w:type="spellStart"/>
+      <w:proofErr w:type="gramStart"/>
+      <w:r>
+        <w:rPr>
+          <w:rFonts w:ascii="Times New Roman" w:hAnsi="Times New Roman" w:cs="Times New Roman"/>
+          <w:lang w:val="en-US"/>
+        </w:rPr>
+        <w:t>manager.scanForPeripherals</w:t>
+      </w:r>
+      <w:proofErr w:type="spellEnd"/>
+      <w:proofErr w:type="gramEnd"/>
+      <w:r>
+        <w:rPr>
+          <w:rFonts w:ascii="Times New Roman" w:hAnsi="Times New Roman" w:cs="Times New Roman"/>
+          <w:lang w:val="en-US"/>
+        </w:rPr>
+        <w:t>(</w:t>
+      </w:r>
+      <w:proofErr w:type="spellStart"/>
+      <w:r>
+        <w:rPr>
+          <w:rFonts w:ascii="Times New Roman" w:hAnsi="Times New Roman" w:cs="Times New Roman"/>
+          <w:lang w:val="en-US"/>
+        </w:rPr>
+        <w:t>withServices</w:t>
+      </w:r>
+      <w:proofErr w:type="spellEnd"/>
+      <w:r>
+        <w:rPr>
+          <w:rFonts w:ascii="Times New Roman" w:hAnsi="Times New Roman" w:cs="Times New Roman"/>
+          <w:lang w:val="en-US"/>
+        </w:rPr>
+        <w:t>: [</w:t>
+      </w:r>
+      <w:proofErr w:type="spellStart"/>
+      <w:r>
+        <w:rPr>
+          <w:rFonts w:ascii="Times New Roman" w:hAnsi="Times New Roman" w:cs="Times New Roman"/>
+          <w:lang w:val="en-US"/>
+        </w:rPr>
+        <w:t>serviceOfUUIDForWrite</w:t>
+      </w:r>
+      <w:proofErr w:type="spellEnd"/>
+      <w:r>
+        <w:rPr>
+          <w:rFonts w:ascii="Times New Roman" w:hAnsi="Times New Roman" w:cs="Times New Roman"/>
+          <w:lang w:val="en-US"/>
+        </w:rPr>
+        <w:t xml:space="preserve">, </w:t>
+      </w:r>
+      <w:proofErr w:type="spellStart"/>
+      <w:r>
+        <w:rPr>
+          <w:rFonts w:ascii="Times New Roman" w:hAnsi="Times New Roman" w:cs="Times New Roman"/>
+          <w:lang w:val="en-US"/>
+        </w:rPr>
+        <w:t>serviceOfUUIDForRead</w:t>
+      </w:r>
+      <w:proofErr w:type="spellEnd"/>
+      <w:r>
+        <w:rPr>
+          <w:rFonts w:ascii="Times New Roman" w:hAnsi="Times New Roman" w:cs="Times New Roman"/>
+          <w:lang w:val="en-US"/>
+        </w:rPr>
+        <w:t xml:space="preserve">], options: </w:t>
+      </w:r>
+      <w:r>
+        <w:rPr>
+          <w:rFonts w:ascii="Times New Roman" w:hAnsi="Times New Roman" w:cs="Times New Roman"/>
+          <w:b/>
+          <w:bCs/>
+          <w:lang w:val="en-US"/>
+        </w:rPr>
+        <w:t>nil</w:t>
+      </w:r>
+      <w:r>
+        <w:rPr>
+          <w:rFonts w:ascii="Times New Roman" w:hAnsi="Times New Roman" w:cs="Times New Roman"/>
+          <w:lang w:val="en-US"/>
+        </w:rPr>
+        <w:t>)</w:t>
+      </w:r>
+      <w:r>
+        <w:rPr>
+          <w:rFonts w:ascii="Times New Roman" w:hAnsi="Times New Roman" w:cs="Times New Roman"/>
+          <w:lang w:val="en-US"/>
+        </w:rPr>
+        <w:t xml:space="preserve"> </w:t>
+      </w:r>
+      <w:r>
+        <w:rPr>
+          <w:rFonts w:ascii="Times New Roman" w:hAnsi="Times New Roman" w:cs="Times New Roman"/>
+          <w:lang w:val="en-US"/>
+        </w:rPr>
+        <w:t>–</w:t>
+      </w:r>
+      <w:r>
+        <w:rPr>
+          <w:rFonts w:ascii="Times New Roman" w:hAnsi="Times New Roman" w:cs="Times New Roman"/>
+          <w:lang w:val="en-US"/>
+        </w:rPr>
+        <w:t xml:space="preserve"> </w:t>
+      </w:r>
+      <w:r>
+        <w:rPr>
+          <w:rFonts w:ascii="Times New Roman" w:hAnsi="Times New Roman" w:cs="Times New Roman"/>
+        </w:rPr>
+        <w:t>в</w:t>
+      </w:r>
+      <w:r>
+        <w:rPr>
+          <w:rFonts w:ascii="Times New Roman" w:hAnsi="Times New Roman" w:cs="Times New Roman"/>
+          <w:lang w:val="en-US"/>
+        </w:rPr>
+        <w:t xml:space="preserve"> </w:t>
+      </w:r>
+      <w:r>
+        <w:rPr>
+          <w:rFonts w:ascii="Times New Roman" w:hAnsi="Times New Roman" w:cs="Times New Roman"/>
+        </w:rPr>
+        <w:t>массиве</w:t>
+      </w:r>
+      <w:r>
+        <w:rPr>
+          <w:rFonts w:ascii="Times New Roman" w:hAnsi="Times New Roman" w:cs="Times New Roman"/>
+          <w:lang w:val="en-US"/>
+        </w:rPr>
+        <w:t xml:space="preserve"> </w:t>
+      </w:r>
+      <w:r>
+        <w:rPr>
+          <w:rFonts w:ascii="Times New Roman" w:hAnsi="Times New Roman" w:cs="Times New Roman"/>
+        </w:rPr>
+        <w:t>нужно</w:t>
+      </w:r>
+      <w:r>
+        <w:rPr>
+          <w:rFonts w:ascii="Times New Roman" w:hAnsi="Times New Roman" w:cs="Times New Roman"/>
+          <w:lang w:val="en-US"/>
+        </w:rPr>
+        <w:t xml:space="preserve"> </w:t>
+      </w:r>
+      <w:r>
+        <w:rPr>
+          <w:rFonts w:ascii="Times New Roman" w:hAnsi="Times New Roman" w:cs="Times New Roman"/>
+        </w:rPr>
+        <w:t>указать</w:t>
+      </w:r>
+      <w:r>
+        <w:rPr>
+          <w:rFonts w:ascii="Times New Roman" w:hAnsi="Times New Roman" w:cs="Times New Roman"/>
+          <w:lang w:val="en-US"/>
+        </w:rPr>
+        <w:t xml:space="preserve"> </w:t>
+      </w:r>
+      <w:r>
+        <w:rPr>
+          <w:rFonts w:ascii="Times New Roman" w:hAnsi="Times New Roman" w:cs="Times New Roman"/>
+          <w:lang w:val="en-US"/>
+        </w:rPr>
+        <w:t>UUID</w:t>
+      </w:r>
+      <w:r>
+        <w:rPr>
+          <w:rFonts w:ascii="Times New Roman" w:hAnsi="Times New Roman" w:cs="Times New Roman"/>
+          <w:lang w:val="en-US"/>
+        </w:rPr>
+        <w:t xml:space="preserve"> </w:t>
+      </w:r>
+      <w:r>
+        <w:rPr>
+          <w:rFonts w:ascii="Times New Roman" w:hAnsi="Times New Roman" w:cs="Times New Roman"/>
+        </w:rPr>
+        <w:t>сервисов</w:t>
+      </w:r>
+      <w:r>
+        <w:rPr>
+          <w:rFonts w:ascii="Times New Roman" w:hAnsi="Times New Roman" w:cs="Times New Roman"/>
+          <w:lang w:val="en-US"/>
+        </w:rPr>
+        <w:t xml:space="preserve">. </w:t>
+      </w:r>
+      <w:r>
+        <w:rPr>
+          <w:rFonts w:ascii="Times New Roman" w:hAnsi="Times New Roman" w:cs="Times New Roman"/>
+        </w:rPr>
+        <w:t xml:space="preserve">Этот способ рекомендуется к использованию в </w:t>
+      </w:r>
+      <w:proofErr w:type="spellStart"/>
+      <w:r>
+        <w:rPr>
+          <w:rFonts w:ascii="Times New Roman" w:hAnsi="Times New Roman" w:cs="Times New Roman"/>
+        </w:rPr>
+        <w:t>туториалах</w:t>
+      </w:r>
+      <w:proofErr w:type="spellEnd"/>
+      <w:r>
+        <w:rPr>
+          <w:rFonts w:ascii="Times New Roman" w:hAnsi="Times New Roman" w:cs="Times New Roman"/>
+        </w:rPr>
+        <w:t xml:space="preserve"> и </w:t>
+      </w:r>
+      <w:proofErr w:type="spellStart"/>
+      <w:r>
+        <w:rPr>
+          <w:rFonts w:ascii="Times New Roman" w:hAnsi="Times New Roman" w:cs="Times New Roman"/>
+        </w:rPr>
+        <w:t>Эпл</w:t>
+      </w:r>
+      <w:proofErr w:type="spellEnd"/>
+      <w:r>
+        <w:rPr>
+          <w:rFonts w:ascii="Times New Roman" w:hAnsi="Times New Roman" w:cs="Times New Roman"/>
+        </w:rPr>
+        <w:t xml:space="preserve">, так как при использовании данного способа будут возвращаться только </w:t>
+      </w:r>
+      <w:proofErr w:type="gramStart"/>
+      <w:r>
+        <w:rPr>
+          <w:rFonts w:ascii="Times New Roman" w:hAnsi="Times New Roman" w:cs="Times New Roman"/>
+        </w:rPr>
+        <w:t>девайсы</w:t>
+      </w:r>
+      <w:proofErr w:type="gramEnd"/>
+      <w:r>
+        <w:rPr>
+          <w:rFonts w:ascii="Times New Roman" w:hAnsi="Times New Roman" w:cs="Times New Roman"/>
+        </w:rPr>
+        <w:t xml:space="preserve"> которые имеют данные сервисы. НО они могут не отображаться так как данные сервисы должны быть добавлены в </w:t>
+      </w:r>
+      <w:r>
+        <w:rPr>
+          <w:rFonts w:ascii="Times New Roman" w:hAnsi="Times New Roman" w:cs="Times New Roman"/>
+          <w:lang w:val="en-US"/>
+        </w:rPr>
+        <w:t>advertisement</w:t>
+      </w:r>
+      <w:r>
+        <w:rPr>
+          <w:rFonts w:ascii="Times New Roman" w:hAnsi="Times New Roman" w:cs="Times New Roman"/>
+        </w:rPr>
+        <w:t xml:space="preserve">, для того чтобы это проверить: </w:t>
+      </w:r>
+      <w:r>
+        <w:rPr>
+          <w:rFonts w:ascii="Times New Roman" w:hAnsi="Times New Roman" w:cs="Times New Roman"/>
+        </w:rPr>
+        <w:br/>
+      </w:r>
+      <w:r>
+        <w:rPr>
+          <w:rFonts w:ascii="Times New Roman" w:hAnsi="Times New Roman" w:cs="Times New Roman"/>
+        </w:rPr>
+        <w:t>а</w:t>
+      </w:r>
+      <w:r>
+        <w:rPr>
+          <w:rFonts w:ascii="Times New Roman" w:hAnsi="Times New Roman" w:cs="Times New Roman"/>
+        </w:rPr>
+        <w:t xml:space="preserve"> – используем поиск девайсов - </w:t>
+      </w:r>
+      <w:proofErr w:type="gramStart"/>
+      <w:r>
+        <w:rPr>
+          <w:rFonts w:ascii="Times New Roman" w:hAnsi="Times New Roman" w:cs="Times New Roman"/>
+          <w:lang w:val="en-US"/>
+        </w:rPr>
+        <w:t>manager</w:t>
+      </w:r>
+      <w:r>
+        <w:rPr>
+          <w:rFonts w:ascii="Times New Roman" w:hAnsi="Times New Roman" w:cs="Times New Roman"/>
+        </w:rPr>
+        <w:t>.</w:t>
+      </w:r>
+      <w:proofErr w:type="spellStart"/>
+      <w:r>
+        <w:rPr>
+          <w:rFonts w:ascii="Times New Roman" w:hAnsi="Times New Roman" w:cs="Times New Roman"/>
+          <w:lang w:val="en-US"/>
+        </w:rPr>
+        <w:t>scanForPeripherals</w:t>
+      </w:r>
+      <w:proofErr w:type="spellEnd"/>
+      <w:proofErr w:type="gramEnd"/>
+      <w:r>
+        <w:rPr>
+          <w:rFonts w:ascii="Times New Roman" w:hAnsi="Times New Roman" w:cs="Times New Roman"/>
+        </w:rPr>
+        <w:t>(</w:t>
+      </w:r>
+      <w:proofErr w:type="spellStart"/>
+      <w:r>
+        <w:rPr>
+          <w:rFonts w:ascii="Times New Roman" w:hAnsi="Times New Roman" w:cs="Times New Roman"/>
+          <w:lang w:val="en-US"/>
+        </w:rPr>
+        <w:t>withServices</w:t>
+      </w:r>
+      <w:proofErr w:type="spellEnd"/>
+      <w:r>
+        <w:rPr>
+          <w:rFonts w:ascii="Times New Roman" w:hAnsi="Times New Roman" w:cs="Times New Roman"/>
+        </w:rPr>
+        <w:t xml:space="preserve">: </w:t>
+      </w:r>
+      <w:r>
+        <w:rPr>
+          <w:rFonts w:ascii="Times New Roman" w:hAnsi="Times New Roman" w:cs="Times New Roman"/>
+          <w:b/>
+          <w:bCs/>
+          <w:lang w:val="en-US"/>
+        </w:rPr>
+        <w:t>nil</w:t>
+      </w:r>
+      <w:r>
+        <w:rPr>
+          <w:rFonts w:ascii="Times New Roman" w:hAnsi="Times New Roman" w:cs="Times New Roman"/>
+        </w:rPr>
+        <w:t xml:space="preserve">, </w:t>
+      </w:r>
+      <w:r>
+        <w:rPr>
+          <w:rFonts w:ascii="Times New Roman" w:hAnsi="Times New Roman" w:cs="Times New Roman"/>
+          <w:lang w:val="en-US"/>
+        </w:rPr>
+        <w:t>options</w:t>
+      </w:r>
+      <w:r>
+        <w:rPr>
+          <w:rFonts w:ascii="Times New Roman" w:hAnsi="Times New Roman" w:cs="Times New Roman"/>
+        </w:rPr>
+        <w:t xml:space="preserve">: </w:t>
+      </w:r>
+      <w:r>
+        <w:rPr>
+          <w:rFonts w:ascii="Times New Roman" w:hAnsi="Times New Roman" w:cs="Times New Roman"/>
+          <w:b/>
+          <w:bCs/>
+          <w:lang w:val="en-US"/>
+        </w:rPr>
+        <w:t>nil</w:t>
+      </w:r>
+      <w:r>
+        <w:rPr>
+          <w:rFonts w:ascii="Times New Roman" w:hAnsi="Times New Roman" w:cs="Times New Roman"/>
+        </w:rPr>
+        <w:t>)</w:t>
+      </w:r>
+    </w:p>
+    <w:p>
+      <w:pPr>
+        <w:rPr>
+          <w:rFonts w:ascii="Times New Roman" w:hAnsi="Times New Roman" w:cs="Times New Roman"/>
+        </w:rPr>
+      </w:pPr>
+      <w:r>
+        <w:rPr>
+          <w:rFonts w:ascii="Times New Roman" w:hAnsi="Times New Roman" w:cs="Times New Roman"/>
+        </w:rPr>
+        <w:t>б</w:t>
+      </w:r>
+      <w:r>
+        <w:rPr>
+          <w:rFonts w:ascii="Times New Roman" w:hAnsi="Times New Roman" w:cs="Times New Roman"/>
+        </w:rPr>
+        <w:t xml:space="preserve"> – </w:t>
+      </w:r>
+      <w:r>
+        <w:rPr>
+          <w:rFonts w:ascii="Times New Roman" w:hAnsi="Times New Roman" w:cs="Times New Roman"/>
+        </w:rPr>
+        <w:t>после</w:t>
+      </w:r>
+      <w:r>
+        <w:rPr>
+          <w:rFonts w:ascii="Times New Roman" w:hAnsi="Times New Roman" w:cs="Times New Roman"/>
+        </w:rPr>
+        <w:t xml:space="preserve"> </w:t>
+      </w:r>
+      <w:r>
+        <w:rPr>
+          <w:rFonts w:ascii="Times New Roman" w:hAnsi="Times New Roman" w:cs="Times New Roman"/>
+        </w:rPr>
+        <w:t>нахождения</w:t>
+      </w:r>
+      <w:r>
+        <w:rPr>
+          <w:rFonts w:ascii="Times New Roman" w:hAnsi="Times New Roman" w:cs="Times New Roman"/>
+        </w:rPr>
+        <w:t xml:space="preserve"> </w:t>
+      </w:r>
+      <w:r>
+        <w:rPr>
+          <w:rFonts w:ascii="Times New Roman" w:hAnsi="Times New Roman" w:cs="Times New Roman"/>
+        </w:rPr>
+        <w:t>девайсов</w:t>
+      </w:r>
+      <w:r>
+        <w:rPr>
+          <w:rFonts w:ascii="Times New Roman" w:hAnsi="Times New Roman" w:cs="Times New Roman"/>
+        </w:rPr>
+        <w:t xml:space="preserve"> </w:t>
+      </w:r>
+      <w:r>
+        <w:rPr>
+          <w:rFonts w:ascii="Times New Roman" w:hAnsi="Times New Roman" w:cs="Times New Roman"/>
+        </w:rPr>
+        <w:t>в</w:t>
+      </w:r>
+      <w:r>
+        <w:rPr>
+          <w:rFonts w:ascii="Times New Roman" w:hAnsi="Times New Roman" w:cs="Times New Roman"/>
+        </w:rPr>
+        <w:t xml:space="preserve"> </w:t>
+      </w:r>
+      <w:r>
+        <w:rPr>
+          <w:rFonts w:ascii="Times New Roman" w:hAnsi="Times New Roman" w:cs="Times New Roman"/>
+        </w:rPr>
+        <w:t>методе</w:t>
+      </w:r>
+      <w:r>
+        <w:rPr>
+          <w:rFonts w:ascii="Times New Roman" w:hAnsi="Times New Roman" w:cs="Times New Roman"/>
+        </w:rPr>
+        <w:t xml:space="preserve"> </w:t>
+      </w:r>
+      <w:r>
+        <w:rPr>
+          <w:rFonts w:ascii="Times New Roman" w:hAnsi="Times New Roman" w:cs="Times New Roman"/>
+        </w:rPr>
+        <w:t>делегата -</w:t>
+      </w:r>
+      <w:r>
+        <w:rPr>
+          <w:rFonts w:ascii="Times New Roman" w:hAnsi="Times New Roman" w:cs="Times New Roman"/>
+        </w:rPr>
+        <w:t xml:space="preserve"> </w:t>
+      </w:r>
+      <w:proofErr w:type="spellStart"/>
+      <w:r>
+        <w:rPr>
+          <w:rFonts w:ascii="Times New Roman" w:hAnsi="Times New Roman" w:cs="Times New Roman"/>
+          <w:b/>
+          <w:bCs/>
+          <w:lang w:val="en-US"/>
+        </w:rPr>
+        <w:t>func</w:t>
+      </w:r>
+      <w:proofErr w:type="spellEnd"/>
+      <w:r>
+        <w:rPr>
+          <w:rFonts w:ascii="Times New Roman" w:hAnsi="Times New Roman" w:cs="Times New Roman"/>
+        </w:rPr>
+        <w:t xml:space="preserve"> </w:t>
+      </w:r>
+      <w:proofErr w:type="spellStart"/>
+      <w:r>
+        <w:rPr>
+          <w:rFonts w:ascii="Times New Roman" w:hAnsi="Times New Roman" w:cs="Times New Roman"/>
+          <w:lang w:val="en-US"/>
+        </w:rPr>
+        <w:t>centralManager</w:t>
+      </w:r>
+      <w:proofErr w:type="spellEnd"/>
+      <w:r>
+        <w:rPr>
+          <w:rFonts w:ascii="Times New Roman" w:hAnsi="Times New Roman" w:cs="Times New Roman"/>
+        </w:rPr>
+        <w:t>(</w:t>
+      </w:r>
+      <w:r>
+        <w:rPr>
+          <w:rFonts w:ascii="Times New Roman" w:hAnsi="Times New Roman" w:cs="Times New Roman"/>
+          <w:b/>
+          <w:bCs/>
+        </w:rPr>
+        <w:t>_</w:t>
+      </w:r>
+      <w:r>
+        <w:rPr>
+          <w:rFonts w:ascii="Times New Roman" w:hAnsi="Times New Roman" w:cs="Times New Roman"/>
+        </w:rPr>
+        <w:t xml:space="preserve"> </w:t>
+      </w:r>
+      <w:r>
+        <w:rPr>
+          <w:rFonts w:ascii="Times New Roman" w:hAnsi="Times New Roman" w:cs="Times New Roman"/>
+          <w:lang w:val="en-US"/>
+        </w:rPr>
+        <w:t>central</w:t>
+      </w:r>
+      <w:r>
+        <w:rPr>
+          <w:rFonts w:ascii="Times New Roman" w:hAnsi="Times New Roman" w:cs="Times New Roman"/>
+        </w:rPr>
+        <w:t xml:space="preserve">: </w:t>
+      </w:r>
+      <w:proofErr w:type="spellStart"/>
+      <w:r>
+        <w:rPr>
+          <w:rFonts w:ascii="Times New Roman" w:hAnsi="Times New Roman" w:cs="Times New Roman"/>
+          <w:lang w:val="en-US"/>
+        </w:rPr>
+        <w:t>CBCentralManager</w:t>
+      </w:r>
+      <w:proofErr w:type="spellEnd"/>
+      <w:r>
+        <w:rPr>
+          <w:rFonts w:ascii="Times New Roman" w:hAnsi="Times New Roman" w:cs="Times New Roman"/>
+        </w:rPr>
+        <w:t xml:space="preserve">, </w:t>
+      </w:r>
+      <w:proofErr w:type="spellStart"/>
+      <w:r>
+        <w:rPr>
+          <w:rFonts w:ascii="Times New Roman" w:hAnsi="Times New Roman" w:cs="Times New Roman"/>
+          <w:lang w:val="en-US"/>
+        </w:rPr>
+        <w:t>didDiscover</w:t>
+      </w:r>
+      <w:proofErr w:type="spellEnd"/>
+      <w:r>
+        <w:rPr>
+          <w:rFonts w:ascii="Times New Roman" w:hAnsi="Times New Roman" w:cs="Times New Roman"/>
+        </w:rPr>
+        <w:t xml:space="preserve"> </w:t>
+      </w:r>
+      <w:r>
+        <w:rPr>
+          <w:rFonts w:ascii="Times New Roman" w:hAnsi="Times New Roman" w:cs="Times New Roman"/>
+          <w:lang w:val="en-US"/>
+        </w:rPr>
+        <w:t>peripheral</w:t>
+      </w:r>
+      <w:r>
+        <w:rPr>
+          <w:rFonts w:ascii="Times New Roman" w:hAnsi="Times New Roman" w:cs="Times New Roman"/>
+        </w:rPr>
+        <w:t>:</w:t>
+      </w:r>
+      <w:proofErr w:type="spellStart"/>
+      <w:r>
+        <w:rPr>
+          <w:rFonts w:ascii="Times New Roman" w:hAnsi="Times New Roman" w:cs="Times New Roman"/>
+          <w:lang w:val="en-US"/>
+        </w:rPr>
+        <w:t>CBPeripheral</w:t>
+      </w:r>
+      <w:proofErr w:type="spellEnd"/>
+      <w:r>
+        <w:rPr>
+          <w:rFonts w:ascii="Times New Roman" w:hAnsi="Times New Roman" w:cs="Times New Roman"/>
+        </w:rPr>
+        <w:t xml:space="preserve">, </w:t>
+      </w:r>
+      <w:proofErr w:type="spellStart"/>
+      <w:r>
+        <w:rPr>
+          <w:rFonts w:ascii="Times New Roman" w:hAnsi="Times New Roman" w:cs="Times New Roman"/>
+          <w:lang w:val="en-US"/>
+        </w:rPr>
+        <w:t>advertisementData</w:t>
+      </w:r>
+      <w:proofErr w:type="spellEnd"/>
+      <w:r>
+        <w:rPr>
+          <w:rFonts w:ascii="Times New Roman" w:hAnsi="Times New Roman" w:cs="Times New Roman"/>
+        </w:rPr>
+        <w:t>: [</w:t>
+      </w:r>
+      <w:r>
+        <w:rPr>
+          <w:rFonts w:ascii="Times New Roman" w:hAnsi="Times New Roman" w:cs="Times New Roman"/>
+          <w:lang w:val="en-US"/>
+        </w:rPr>
+        <w:t>String</w:t>
+      </w:r>
+      <w:r>
+        <w:rPr>
+          <w:rFonts w:ascii="Times New Roman" w:hAnsi="Times New Roman" w:cs="Times New Roman"/>
+        </w:rPr>
+        <w:t xml:space="preserve"> : </w:t>
+      </w:r>
+      <w:r>
+        <w:rPr>
+          <w:rFonts w:ascii="Times New Roman" w:hAnsi="Times New Roman" w:cs="Times New Roman"/>
+          <w:b/>
+          <w:bCs/>
+          <w:lang w:val="en-US"/>
+        </w:rPr>
+        <w:t>Any</w:t>
+      </w:r>
+      <w:r>
+        <w:rPr>
+          <w:rFonts w:ascii="Times New Roman" w:hAnsi="Times New Roman" w:cs="Times New Roman"/>
+        </w:rPr>
+        <w:t xml:space="preserve">], </w:t>
+      </w:r>
+      <w:proofErr w:type="spellStart"/>
+      <w:r>
+        <w:rPr>
+          <w:rFonts w:ascii="Times New Roman" w:hAnsi="Times New Roman" w:cs="Times New Roman"/>
+          <w:lang w:val="en-US"/>
+        </w:rPr>
+        <w:t>rssi</w:t>
+      </w:r>
+      <w:proofErr w:type="spellEnd"/>
+      <w:r>
+        <w:rPr>
+          <w:rFonts w:ascii="Times New Roman" w:hAnsi="Times New Roman" w:cs="Times New Roman"/>
+        </w:rPr>
+        <w:t xml:space="preserve"> </w:t>
+      </w:r>
+      <w:r>
+        <w:rPr>
+          <w:rFonts w:ascii="Times New Roman" w:hAnsi="Times New Roman" w:cs="Times New Roman"/>
+          <w:lang w:val="en-US"/>
+        </w:rPr>
+        <w:t>RSSI</w:t>
+      </w:r>
+      <w:r>
+        <w:rPr>
+          <w:rFonts w:ascii="Times New Roman" w:hAnsi="Times New Roman" w:cs="Times New Roman"/>
+        </w:rPr>
+        <w:t xml:space="preserve">: </w:t>
+      </w:r>
+      <w:proofErr w:type="spellStart"/>
+      <w:r>
+        <w:rPr>
+          <w:rFonts w:ascii="Times New Roman" w:hAnsi="Times New Roman" w:cs="Times New Roman"/>
+          <w:lang w:val="en-US"/>
+        </w:rPr>
+        <w:t>NSNumber</w:t>
+      </w:r>
+      <w:proofErr w:type="spellEnd"/>
+      <w:r>
+        <w:rPr>
+          <w:rFonts w:ascii="Times New Roman" w:hAnsi="Times New Roman" w:cs="Times New Roman"/>
+        </w:rPr>
+        <w:t>)</w:t>
+      </w:r>
+      <w:r>
+        <w:rPr>
+          <w:rFonts w:ascii="Times New Roman" w:hAnsi="Times New Roman" w:cs="Times New Roman"/>
+        </w:rPr>
+        <w:t xml:space="preserve">, нужно </w:t>
+      </w:r>
+      <w:proofErr w:type="spellStart"/>
+      <w:r>
+        <w:rPr>
+          <w:rFonts w:ascii="Times New Roman" w:hAnsi="Times New Roman" w:cs="Times New Roman"/>
+        </w:rPr>
+        <w:t>расспечатать</w:t>
+      </w:r>
+      <w:proofErr w:type="spellEnd"/>
+      <w:r>
+        <w:rPr>
+          <w:rFonts w:ascii="Times New Roman" w:hAnsi="Times New Roman" w:cs="Times New Roman"/>
+        </w:rPr>
+        <w:t xml:space="preserve"> </w:t>
+      </w:r>
+      <w:proofErr w:type="spellStart"/>
+      <w:r>
+        <w:rPr>
+          <w:rFonts w:ascii="Times New Roman" w:hAnsi="Times New Roman" w:cs="Times New Roman"/>
+          <w:lang w:val="en-US"/>
+        </w:rPr>
+        <w:t>advertisementData</w:t>
+      </w:r>
+      <w:proofErr w:type="spellEnd"/>
+      <w:r>
+        <w:rPr>
+          <w:rFonts w:ascii="Times New Roman" w:hAnsi="Times New Roman" w:cs="Times New Roman"/>
+        </w:rPr>
+        <w:t xml:space="preserve">, в нем должен быть массив сервисов </w:t>
+      </w:r>
+      <w:r>
+        <w:rPr>
+          <w:rFonts w:ascii="Times New Roman" w:hAnsi="Times New Roman" w:cs="Times New Roman"/>
+          <w:lang w:val="en-US"/>
+        </w:rPr>
+        <w:t>UUID</w:t>
+      </w:r>
+      <w:r>
+        <w:rPr>
+          <w:rFonts w:ascii="Times New Roman" w:hAnsi="Times New Roman" w:cs="Times New Roman"/>
+        </w:rPr>
+        <w:t>, если их нет то данны</w:t>
+      </w:r>
+      <w:r>
+        <w:rPr>
+          <w:rFonts w:ascii="Times New Roman" w:hAnsi="Times New Roman" w:cs="Times New Roman"/>
+        </w:rPr>
+        <w:t>й способ подключения работать не будет!</w:t>
+      </w:r>
+    </w:p>
+    <w:p>
+      <w:pPr>
+        <w:rPr>
+          <w:rFonts w:ascii="Times New Roman" w:hAnsi="Times New Roman" w:cs="Times New Roman"/>
+        </w:rPr>
+      </w:pPr>
+      <w:r>
+        <w:rPr>
+          <w:rFonts w:ascii="Times New Roman" w:hAnsi="Times New Roman" w:cs="Times New Roman"/>
+        </w:rPr>
+        <w:t>3 – возобновление подключения к девайсу</w:t>
+      </w:r>
     </w:p>
     <w:p>
       <w:pPr>
@@ -2760,8 +3737,6 @@
         </w:rPr>
         <w:t>esp</w:t>
       </w:r>
-      <w:bookmarkStart w:id="2" w:name="_GoBack"/>
-      <w:bookmarkEnd w:id="2"/>
       <w:proofErr w:type="spellEnd"/>
     </w:p>
     <w:p>
@@ -2782,34 +3757,6 @@
         <w:rPr>
           <w:rFonts w:ascii="Times New Roman" w:hAnsi="Times New Roman" w:cs="Times New Roman"/>
         </w:rPr>
-        <w:t xml:space="preserve"> поиск девайсов по </w:t>
-      </w:r>
-      <w:r>
-        <w:rPr>
-          <w:rFonts w:ascii="Times New Roman" w:hAnsi="Times New Roman" w:cs="Times New Roman"/>
-          <w:lang w:val="en-US"/>
-        </w:rPr>
-        <w:t>UUID</w:t>
-      </w:r>
-    </w:p>
-    <w:p>
-      <w:pPr>
-        <w:rPr>
-          <w:rFonts w:ascii="Times New Roman" w:hAnsi="Times New Roman" w:cs="Times New Roman"/>
-        </w:rPr>
-      </w:pPr>
-      <w:proofErr w:type="spellStart"/>
-      <w:r>
-        <w:rPr>
-          <w:rFonts w:ascii="Times New Roman" w:hAnsi="Times New Roman" w:cs="Times New Roman"/>
-        </w:rPr>
-        <w:t>Расшарить</w:t>
-      </w:r>
-      <w:proofErr w:type="spellEnd"/>
-      <w:r>
-        <w:rPr>
-          <w:rFonts w:ascii="Times New Roman" w:hAnsi="Times New Roman" w:cs="Times New Roman"/>
-        </w:rPr>
         <w:t xml:space="preserve"> </w:t>
       </w:r>
       <w:proofErr w:type="spellStart"/>
@@ -2855,13 +3802,6 @@
     </w:p>
     <w:p>
       <w:pPr>
-        <w:rPr>
-          <w:rFonts w:ascii="Times New Roman" w:eastAsia="Times New Roman" w:hAnsi="Times New Roman" w:cs="Times New Roman"/>
-          <w:lang w:eastAsia="ru-RU"/>
-        </w:rPr>
-      </w:pPr>
-      <w:proofErr w:type="spellStart"/>
-      <w:r>
         <w:rPr>
           <w:rFonts w:ascii="Helvetica Neue" w:eastAsia="Times New Roman" w:hAnsi="Helvetica Neue" w:cs="Times New Roman"/>
           <w:color w:val="CCCCCC"/>
@@ -2871,9 +3811,246 @@
           <w:shd w:val="clear" w:color="auto" w:fill="000000"/>
           <w:lang w:eastAsia="ru-RU"/>
         </w:rPr>
+      </w:pPr>
+      <w:proofErr w:type="spellStart"/>
+      <w:r>
+        <w:rPr>
+          <w:rFonts w:ascii="Helvetica Neue" w:eastAsia="Times New Roman" w:hAnsi="Helvetica Neue" w:cs="Times New Roman"/>
+          <w:color w:val="CCCCCC"/>
+          <w:spacing w:val="-6"/>
+          <w:sz w:val="26"/>
+          <w:szCs w:val="26"/>
+          <w:shd w:val="clear" w:color="auto" w:fill="000000"/>
+          <w:lang w:eastAsia="ru-RU"/>
+        </w:rPr>
         <w:t>PacketLogger</w:t>
       </w:r>
       <w:proofErr w:type="spellEnd"/>
+    </w:p>
+    <w:p>
+      <w:pPr>
+        <w:rPr>
+          <w:rFonts w:ascii="Helvetica Neue" w:eastAsia="Times New Roman" w:hAnsi="Helvetica Neue" w:cs="Times New Roman"/>
+          <w:color w:val="CCCCCC"/>
+          <w:spacing w:val="-6"/>
+          <w:sz w:val="26"/>
+          <w:szCs w:val="26"/>
+          <w:shd w:val="clear" w:color="auto" w:fill="000000"/>
+          <w:lang w:eastAsia="ru-RU"/>
+        </w:rPr>
+      </w:pPr>
+      <w:proofErr w:type="spellStart"/>
+      <w:r>
+        <w:rPr>
+          <w:rFonts w:ascii="Helvetica Neue" w:eastAsia="Times New Roman" w:hAnsi="Helvetica Neue" w:cs="Times New Roman" w:hint="eastAsia"/>
+          <w:color w:val="CCCCCC"/>
+          <w:spacing w:val="-6"/>
+          <w:sz w:val="26"/>
+          <w:szCs w:val="26"/>
+          <w:shd w:val="clear" w:color="auto" w:fill="000000"/>
+          <w:lang w:eastAsia="ru-RU"/>
+        </w:rPr>
+        <w:t>Б</w:t>
+      </w:r>
+      <w:r>
+        <w:rPr>
+          <w:rFonts w:ascii="Helvetica Neue" w:eastAsia="Times New Roman" w:hAnsi="Helvetica Neue" w:cs="Times New Roman"/>
+          <w:color w:val="CCCCCC"/>
+          <w:spacing w:val="-6"/>
+          <w:sz w:val="26"/>
+          <w:szCs w:val="26"/>
+          <w:shd w:val="clear" w:color="auto" w:fill="000000"/>
+          <w:lang w:eastAsia="ru-RU"/>
+        </w:rPr>
+        <w:t>лютуз</w:t>
+      </w:r>
+      <w:proofErr w:type="spellEnd"/>
+      <w:r>
+        <w:rPr>
+          <w:rFonts w:ascii="Helvetica Neue" w:eastAsia="Times New Roman" w:hAnsi="Helvetica Neue" w:cs="Times New Roman"/>
+          <w:color w:val="CCCCCC"/>
+          <w:spacing w:val="-6"/>
+          <w:sz w:val="26"/>
+          <w:szCs w:val="26"/>
+          <w:shd w:val="clear" w:color="auto" w:fill="000000"/>
+          <w:lang w:eastAsia="ru-RU"/>
+        </w:rPr>
+        <w:t xml:space="preserve"> модуль с датчиками</w:t>
+      </w:r>
+      <w:bookmarkStart w:id="2" w:name="_GoBack"/>
+      <w:bookmarkEnd w:id="2"/>
+    </w:p>
+    <w:p>
+      <w:pPr>
+        <w:numPr>
+          <w:ilvl w:val="0"/>
+          <w:numId w:val="5"/>
+        </w:numPr>
+        <w:shd w:val="clear" w:color="auto" w:fill="222529"/>
+        <w:spacing w:before="100" w:beforeAutospacing="1"/>
+        <w:ind w:left="420"/>
+        <w:rPr>
+          <w:rFonts w:ascii="Arial" w:eastAsia="Times New Roman" w:hAnsi="Arial" w:cs="Arial"/>
+          <w:color w:val="D1D2D3"/>
+          <w:sz w:val="23"/>
+          <w:szCs w:val="23"/>
+          <w:lang w:eastAsia="ru-RU"/>
+        </w:rPr>
+      </w:pPr>
+      <w:r>
+        <w:rPr>
+          <w:rFonts w:ascii="Arial" w:eastAsia="Times New Roman" w:hAnsi="Arial" w:cs="Arial"/>
+          <w:color w:val="D1D2D3"/>
+          <w:sz w:val="23"/>
+          <w:szCs w:val="23"/>
+          <w:lang w:eastAsia="ru-RU"/>
+        </w:rPr>
+        <w:t xml:space="preserve">когда девайс принимает только 20 байт, как было у меня с </w:t>
+      </w:r>
+      <w:proofErr w:type="spellStart"/>
+      <w:r>
+        <w:rPr>
+          <w:rFonts w:ascii="Arial" w:eastAsia="Times New Roman" w:hAnsi="Arial" w:cs="Arial"/>
+          <w:color w:val="D1D2D3"/>
+          <w:sz w:val="23"/>
+          <w:szCs w:val="23"/>
+          <w:lang w:eastAsia="ru-RU"/>
+        </w:rPr>
+        <w:t>Рикардо</w:t>
+      </w:r>
+      <w:proofErr w:type="spellEnd"/>
+    </w:p>
+    <w:p>
+      <w:pPr>
+        <w:numPr>
+          <w:ilvl w:val="0"/>
+          <w:numId w:val="5"/>
+        </w:numPr>
+        <w:shd w:val="clear" w:color="auto" w:fill="222529"/>
+        <w:spacing w:before="100" w:beforeAutospacing="1"/>
+        <w:ind w:left="420"/>
+        <w:rPr>
+          <w:rFonts w:ascii="Arial" w:eastAsia="Times New Roman" w:hAnsi="Arial" w:cs="Arial"/>
+          <w:color w:val="D1D2D3"/>
+          <w:sz w:val="23"/>
+          <w:szCs w:val="23"/>
+          <w:lang w:eastAsia="ru-RU"/>
+        </w:rPr>
+      </w:pPr>
+      <w:proofErr w:type="spellStart"/>
+      <w:r>
+        <w:rPr>
+          <w:rFonts w:ascii="Arial" w:eastAsia="Times New Roman" w:hAnsi="Arial" w:cs="Arial"/>
+          <w:color w:val="D1D2D3"/>
+          <w:sz w:val="23"/>
+          <w:szCs w:val="23"/>
+          <w:lang w:eastAsia="ru-RU"/>
+        </w:rPr>
+        <w:t>стрим</w:t>
+      </w:r>
+      <w:proofErr w:type="spellEnd"/>
+      <w:r>
+        <w:rPr>
+          <w:rFonts w:ascii="Arial" w:eastAsia="Times New Roman" w:hAnsi="Arial" w:cs="Arial"/>
+          <w:color w:val="D1D2D3"/>
+          <w:sz w:val="23"/>
+          <w:szCs w:val="23"/>
+          <w:lang w:eastAsia="ru-RU"/>
+        </w:rPr>
+        <w:t xml:space="preserve"> на девайс -передача большого кол-ва байт, ее </w:t>
+      </w:r>
+      <w:proofErr w:type="spellStart"/>
+      <w:r>
+        <w:rPr>
+          <w:rFonts w:ascii="Arial" w:eastAsia="Times New Roman" w:hAnsi="Arial" w:cs="Arial"/>
+          <w:color w:val="D1D2D3"/>
+          <w:sz w:val="23"/>
+          <w:szCs w:val="23"/>
+          <w:lang w:eastAsia="ru-RU"/>
+        </w:rPr>
+        <w:t>Владос</w:t>
+      </w:r>
+      <w:proofErr w:type="spellEnd"/>
+      <w:r>
+        <w:rPr>
+          <w:rFonts w:ascii="Arial" w:eastAsia="Times New Roman" w:hAnsi="Arial" w:cs="Arial"/>
+          <w:color w:val="D1D2D3"/>
+          <w:sz w:val="23"/>
+          <w:szCs w:val="23"/>
+          <w:lang w:eastAsia="ru-RU"/>
+        </w:rPr>
+        <w:t xml:space="preserve"> </w:t>
+      </w:r>
+      <w:proofErr w:type="gramStart"/>
+      <w:r>
+        <w:rPr>
+          <w:rFonts w:ascii="Arial" w:eastAsia="Times New Roman" w:hAnsi="Arial" w:cs="Arial"/>
+          <w:color w:val="D1D2D3"/>
+          <w:sz w:val="23"/>
+          <w:szCs w:val="23"/>
+          <w:lang w:eastAsia="ru-RU"/>
+        </w:rPr>
+        <w:t>делал</w:t>
+      </w:r>
+      <w:proofErr w:type="gramEnd"/>
+      <w:r>
+        <w:rPr>
+          <w:rFonts w:ascii="Arial" w:eastAsia="Times New Roman" w:hAnsi="Arial" w:cs="Arial"/>
+          <w:color w:val="D1D2D3"/>
+          <w:sz w:val="23"/>
+          <w:szCs w:val="23"/>
+          <w:lang w:eastAsia="ru-RU"/>
+        </w:rPr>
+        <w:t xml:space="preserve"> но доку я попросил его найти он не нашел и штука не сильно </w:t>
+      </w:r>
+      <w:proofErr w:type="spellStart"/>
+      <w:r>
+        <w:rPr>
+          <w:rFonts w:ascii="Arial" w:eastAsia="Times New Roman" w:hAnsi="Arial" w:cs="Arial"/>
+          <w:color w:val="D1D2D3"/>
+          <w:sz w:val="23"/>
+          <w:szCs w:val="23"/>
+          <w:lang w:eastAsia="ru-RU"/>
+        </w:rPr>
+        <w:t>расшареная</w:t>
+      </w:r>
+      <w:proofErr w:type="spellEnd"/>
+    </w:p>
+    <w:p>
+      <w:pPr>
+        <w:numPr>
+          <w:ilvl w:val="0"/>
+          <w:numId w:val="5"/>
+        </w:numPr>
+        <w:shd w:val="clear" w:color="auto" w:fill="222529"/>
+        <w:spacing w:before="100" w:beforeAutospacing="1"/>
+        <w:ind w:left="420"/>
+        <w:rPr>
+          <w:rFonts w:ascii="Arial" w:eastAsia="Times New Roman" w:hAnsi="Arial" w:cs="Arial"/>
+          <w:color w:val="D1D2D3"/>
+          <w:sz w:val="23"/>
+          <w:szCs w:val="23"/>
+          <w:lang w:eastAsia="ru-RU"/>
+        </w:rPr>
+      </w:pPr>
+      <w:r>
+        <w:rPr>
+          <w:rFonts w:ascii="Arial" w:eastAsia="Times New Roman" w:hAnsi="Arial" w:cs="Arial"/>
+          <w:color w:val="D1D2D3"/>
+          <w:sz w:val="23"/>
+          <w:szCs w:val="23"/>
+          <w:lang w:eastAsia="ru-RU"/>
+        </w:rPr>
+        <w:t>возобновление подключения к девайсу</w:t>
+      </w:r>
+    </w:p>
+    <w:p>
+      <w:pPr>
+        <w:rPr>
+          <w:rFonts w:ascii="Times New Roman" w:eastAsia="Times New Roman" w:hAnsi="Times New Roman" w:cs="Times New Roman"/>
+          <w:lang w:eastAsia="ru-RU"/>
+        </w:rPr>
+      </w:pPr>
     </w:p>
     <w:p>
       <w:pPr>
@@ -3238,6 +4415,155 @@
       </w:pPr>
     </w:lvl>
   </w:abstractNum>
+  <w:abstractNum w:abstractNumId="4" w15:restartNumberingAfterBreak="0">
+    <w:nsid w:val="7DDF18D8"/>
+    <w:multiLevelType w:val="multilevel"/>
+    <w:tmpl w:val="9F8AEAD0"/>
+    <w:lvl w:ilvl="0">
+      <w:start w:val="1"/>
+      <w:numFmt w:val="bullet"/>
+      <w:lvlText w:val=""/>
+      <w:lvlJc w:val="left"/>
+      <w:pPr>
+        <w:tabs>
+          <w:tab w:val="num" w:pos="720"/>
+        </w:tabs>
+        <w:ind w:left="720" w:hanging="360"/>
+      </w:pPr>
+      <w:rPr>
+        <w:rFonts w:ascii="Symbol" w:hAnsi="Symbol" w:hint="default"/>
+        <w:sz w:val="20"/>
+      </w:rPr>
+    </w:lvl>
+    <w:lvl w:ilvl="1" w:tentative="1">
+      <w:start w:val="1"/>
+      <w:numFmt w:val="bullet"/>
+      <w:lvlText w:val="o"/>
+      <w:lvlJc w:val="left"/>
+      <w:pPr>
+        <w:tabs>
+          <w:tab w:val="num" w:pos="1440"/>
+        </w:tabs>
+        <w:ind w:left="1440" w:hanging="360"/>
+      </w:pPr>
+      <w:rPr>
+        <w:rFonts w:ascii="Courier New" w:hAnsi="Courier New" w:hint="default"/>
+        <w:sz w:val="20"/>
+      </w:rPr>
+    </w:lvl>
+    <w:lvl w:ilvl="2" w:tentative="1">
+      <w:start w:val="1"/>
+      <w:numFmt w:val="bullet"/>
+      <w:lvlText w:val=""/>
+      <w:lvlJc w:val="left"/>
+      <w:pPr>
+        <w:tabs>
+          <w:tab w:val="num" w:pos="2160"/>
+        </w:tabs>
+        <w:ind w:left="2160" w:hanging="360"/>
+      </w:pPr>
+      <w:rPr>
+        <w:rFonts w:ascii="Wingdings" w:hAnsi="Wingdings" w:hint="default"/>
+        <w:sz w:val="20"/>
+      </w:rPr>
+    </w:lvl>
+    <w:lvl w:ilvl="3" w:tentative="1">
+      <w:start w:val="1"/>
+      <w:numFmt w:val="bullet"/>
+      <w:lvlText w:val=""/>
+      <w:lvlJc w:val="left"/>
+      <w:pPr>
+        <w:tabs>
+          <w:tab w:val="num" w:pos="2880"/>
+        </w:tabs>
+        <w:ind w:left="2880" w:hanging="360"/>
+      </w:pPr>
+      <w:rPr>
+        <w:rFonts w:ascii="Wingdings" w:hAnsi="Wingdings" w:hint="default"/>
+        <w:sz w:val="20"/>
+      </w:rPr>
+    </w:lvl>
+    <w:lvl w:ilvl="4" w:tentative="1">
+      <w:start w:val="1"/>
+      <w:numFmt w:val="bullet"/>
+      <w:lvlText w:val=""/>
+      <w:lvlJc w:val="left"/>
+      <w:pPr>
+        <w:tabs>
+          <w:tab w:val="num" w:pos="3600"/>
+        </w:tabs>
+        <w:ind w:left="3600" w:hanging="360"/>
+      </w:pPr>
+      <w:rPr>
+        <w:rFonts w:ascii="Wingdings" w:hAnsi="Wingdings" w:hint="default"/>
+        <w:sz w:val="20"/>
+      </w:rPr>
+    </w:lvl>
+    <w:lvl w:ilvl="5" w:tentative="1">
+      <w:start w:val="1"/>
+      <w:numFmt w:val="bullet"/>
+      <w:lvlText w:val=""/>
+      <w:lvlJc w:val="left"/>
+      <w:pPr>
+        <w:tabs>
+          <w:tab w:val="num" w:pos="4320"/>
+        </w:tabs>
+        <w:ind w:left="4320" w:hanging="360"/>
+      </w:pPr>
+      <w:rPr>
+        <w:rFonts w:ascii="Wingdings" w:hAnsi="Wingdings" w:hint="default"/>
+        <w:sz w:val="20"/>
+      </w:rPr>
+    </w:lvl>
+    <w:lvl w:ilvl="6" w:tentative="1">
+      <w:start w:val="1"/>
+      <w:numFmt w:val="bullet"/>
+      <w:lvlText w:val=""/>
+      <w:lvlJc w:val="left"/>
+      <w:pPr>
+        <w:tabs>
+          <w:tab w:val="num" w:pos="5040"/>
+        </w:tabs>
+        <w:ind w:left="5040" w:hanging="360"/>
+      </w:pPr>
+      <w:rPr>
+        <w:rFonts w:ascii="Wingdings" w:hAnsi="Wingdings" w:hint="default"/>
+        <w:sz w:val="20"/>
+      </w:rPr>
+    </w:lvl>
+    <w:lvl w:ilvl="7" w:tentative="1">
+      <w:start w:val="1"/>
+      <w:numFmt w:val="bullet"/>
+      <w:lvlText w:val=""/>
+      <w:lvlJc w:val="left"/>
+      <w:pPr>
+        <w:tabs>
+          <w:tab w:val="num" w:pos="5760"/>
+        </w:tabs>
+        <w:ind w:left="5760" w:hanging="360"/>
+      </w:pPr>
+      <w:rPr>
+        <w:rFonts w:ascii="Wingdings" w:hAnsi="Wingdings" w:hint="default"/>
+        <w:sz w:val="20"/>
+      </w:rPr>
+    </w:lvl>
+    <w:lvl w:ilvl="8" w:tentative="1">
+      <w:start w:val="1"/>
+      <w:numFmt w:val="bullet"/>
+      <w:lvlText w:val=""/>
+      <w:lvlJc w:val="left"/>
+      <w:pPr>
+        <w:tabs>
+          <w:tab w:val="num" w:pos="6480"/>
+        </w:tabs>
+        <w:ind w:left="6480" w:hanging="360"/>
+      </w:pPr>
+      <w:rPr>
+        <w:rFonts w:ascii="Wingdings" w:hAnsi="Wingdings" w:hint="default"/>
+        <w:sz w:val="20"/>
+      </w:rPr>
+    </w:lvl>
+  </w:abstractNum>
   <w:num w:numId="1">
     <w:abstractNumId w:val="2"/>
   </w:num>
@@ -3249,6 +4575,9 @@
   </w:num>
   <w:num w:numId="4">
     <w:abstractNumId w:val="1"/>
+  </w:num>
+  <w:num w:numId="5">
+    <w:abstractNumId w:val="4"/>
   </w:num>
 </w:numbering>
 </file>
@@ -3652,7 +4981,6 @@
   <w:style w:type="character" w:default="1" w:styleId="a0">
     <w:name w:val="Default Paragraph Font"/>
     <w:uiPriority w:val="1"/>
-    <w:semiHidden/>
     <w:unhideWhenUsed/>
   </w:style>
   <w:style w:type="table" w:default="1" w:styleId="a1">

</xml_diff>

<commit_message>
retrieve connections with peripheral
</commit_message>
<xml_diff>
--- a/Manual.docx
+++ b/Manual.docx
@@ -2969,14 +2969,7 @@
           <w:rFonts w:ascii="Times New Roman" w:hAnsi="Times New Roman" w:cs="Times New Roman"/>
           <w:lang w:val="en-US"/>
         </w:rPr>
-        <w:t xml:space="preserve">2 </w:t>
-      </w:r>
-      <w:r>
-        <w:rPr>
-          <w:rFonts w:ascii="Times New Roman" w:hAnsi="Times New Roman" w:cs="Times New Roman"/>
-          <w:lang w:val="en-US"/>
-        </w:rPr>
-        <w:t>–</w:t>
+        <w:t>2 –</w:t>
       </w:r>
       <w:proofErr w:type="spellStart"/>
       <w:proofErr w:type="gramStart"/>
@@ -3058,7 +3051,14 @@
           <w:rFonts w:ascii="Times New Roman" w:hAnsi="Times New Roman" w:cs="Times New Roman"/>
           <w:lang w:val="en-US"/>
         </w:rPr>
-        <w:t>)</w:t>
+        <w:t xml:space="preserve">) </w:t>
+      </w:r>
+      <w:r>
+        <w:rPr>
+          <w:rFonts w:ascii="Times New Roman" w:hAnsi="Times New Roman" w:cs="Times New Roman"/>
+          <w:lang w:val="en-US"/>
+        </w:rPr>
+        <w:t>–</w:t>
       </w:r>
       <w:r>
         <w:rPr>
@@ -3070,9 +3070,8 @@
       <w:r>
         <w:rPr>
           <w:rFonts w:ascii="Times New Roman" w:hAnsi="Times New Roman" w:cs="Times New Roman"/>
-          <w:lang w:val="en-US"/>
-        </w:rPr>
-        <w:t>–</w:t>
+        </w:rPr>
+        <w:t>в</w:t>
       </w:r>
       <w:r>
         <w:rPr>
@@ -3085,7 +3084,7 @@
         <w:rPr>
           <w:rFonts w:ascii="Times New Roman" w:hAnsi="Times New Roman" w:cs="Times New Roman"/>
         </w:rPr>
-        <w:t>в</w:t>
+        <w:t>массиве</w:t>
       </w:r>
       <w:r>
         <w:rPr>
@@ -3098,7 +3097,7 @@
         <w:rPr>
           <w:rFonts w:ascii="Times New Roman" w:hAnsi="Times New Roman" w:cs="Times New Roman"/>
         </w:rPr>
-        <w:t>массиве</w:t>
+        <w:t>нужно</w:t>
       </w:r>
       <w:r>
         <w:rPr>
@@ -3111,19 +3110,6 @@
         <w:rPr>
           <w:rFonts w:ascii="Times New Roman" w:hAnsi="Times New Roman" w:cs="Times New Roman"/>
         </w:rPr>
-        <w:t>нужно</w:t>
-      </w:r>
-      <w:r>
-        <w:rPr>
-          <w:rFonts w:ascii="Times New Roman" w:hAnsi="Times New Roman" w:cs="Times New Roman"/>
-          <w:lang w:val="en-US"/>
-        </w:rPr>
-        <w:t xml:space="preserve"> </w:t>
-      </w:r>
-      <w:r>
-        <w:rPr>
-          <w:rFonts w:ascii="Times New Roman" w:hAnsi="Times New Roman" w:cs="Times New Roman"/>
-        </w:rPr>
         <w:t>указать</w:t>
       </w:r>
       <w:r>
@@ -3131,21 +3117,7 @@
           <w:rFonts w:ascii="Times New Roman" w:hAnsi="Times New Roman" w:cs="Times New Roman"/>
           <w:lang w:val="en-US"/>
         </w:rPr>
-        <w:t xml:space="preserve"> </w:t>
-      </w:r>
-      <w:r>
-        <w:rPr>
-          <w:rFonts w:ascii="Times New Roman" w:hAnsi="Times New Roman" w:cs="Times New Roman"/>
-          <w:lang w:val="en-US"/>
-        </w:rPr>
-        <w:t>UUID</w:t>
-      </w:r>
-      <w:r>
-        <w:rPr>
-          <w:rFonts w:ascii="Times New Roman" w:hAnsi="Times New Roman" w:cs="Times New Roman"/>
-          <w:lang w:val="en-US"/>
-        </w:rPr>
-        <w:t xml:space="preserve"> </w:t>
+        <w:t xml:space="preserve"> UUID </w:t>
       </w:r>
       <w:r>
         <w:rPr>
@@ -3687,6 +3659,687 @@
           <w:rFonts w:ascii="Times New Roman" w:hAnsi="Times New Roman" w:cs="Times New Roman"/>
         </w:rPr>
         <w:t>3 – возобновление подключения к девайсу</w:t>
+      </w:r>
+    </w:p>
+    <w:p>
+      <w:pPr>
+        <w:rPr>
+          <w:rFonts w:ascii="Times New Roman" w:hAnsi="Times New Roman" w:cs="Times New Roman"/>
+        </w:rPr>
+      </w:pPr>
+      <w:r>
+        <w:rPr>
+          <w:rFonts w:ascii="Times New Roman" w:hAnsi="Times New Roman" w:cs="Times New Roman"/>
+        </w:rPr>
+        <w:lastRenderedPageBreak/>
+        <w:t>Возобновление подключения возможно если соединение уже было установлено и после этого было прервано, для этого нужно:</w:t>
+      </w:r>
+    </w:p>
+    <w:p>
+      <w:pPr>
+        <w:rPr>
+          <w:rFonts w:ascii="Times New Roman" w:hAnsi="Times New Roman" w:cs="Times New Roman"/>
+        </w:rPr>
+      </w:pPr>
+      <w:r>
+        <w:rPr>
+          <w:rFonts w:ascii="Times New Roman" w:hAnsi="Times New Roman" w:cs="Times New Roman"/>
+        </w:rPr>
+        <w:t xml:space="preserve">А – после успешного подключения сохранить идентификатор девайса - </w:t>
+      </w:r>
+      <w:r>
+        <w:rPr>
+          <w:rFonts w:ascii="Times New Roman" w:hAnsi="Times New Roman" w:cs="Times New Roman"/>
+        </w:rPr>
+        <w:t xml:space="preserve">        </w:t>
+      </w:r>
+      <w:proofErr w:type="gramStart"/>
+      <w:r>
+        <w:rPr>
+          <w:rFonts w:ascii="Times New Roman" w:hAnsi="Times New Roman" w:cs="Times New Roman"/>
+        </w:rPr>
+        <w:t>UserDefaults.standard.set(</w:t>
+      </w:r>
+      <w:proofErr w:type="gramEnd"/>
+      <w:r>
+        <w:rPr>
+          <w:rFonts w:ascii="Times New Roman" w:hAnsi="Times New Roman" w:cs="Times New Roman"/>
+        </w:rPr>
+        <w:t xml:space="preserve">remotePeripheral?.identifier.uuidString, </w:t>
+      </w:r>
+      <w:proofErr w:type="spellStart"/>
+      <w:r>
+        <w:rPr>
+          <w:rFonts w:ascii="Times New Roman" w:hAnsi="Times New Roman" w:cs="Times New Roman"/>
+        </w:rPr>
+        <w:t>forKey</w:t>
+      </w:r>
+      <w:proofErr w:type="spellEnd"/>
+      <w:r>
+        <w:rPr>
+          <w:rFonts w:ascii="Times New Roman" w:hAnsi="Times New Roman" w:cs="Times New Roman"/>
+        </w:rPr>
+        <w:t>: "</w:t>
+      </w:r>
+      <w:proofErr w:type="spellStart"/>
+      <w:r>
+        <w:rPr>
+          <w:rFonts w:ascii="Times New Roman" w:hAnsi="Times New Roman" w:cs="Times New Roman"/>
+        </w:rPr>
+        <w:t>peripheralIdentifier</w:t>
+      </w:r>
+      <w:proofErr w:type="spellEnd"/>
+      <w:r>
+        <w:rPr>
+          <w:rFonts w:ascii="Times New Roman" w:hAnsi="Times New Roman" w:cs="Times New Roman"/>
+        </w:rPr>
+        <w:t>")</w:t>
+      </w:r>
+    </w:p>
+    <w:p>
+      <w:pPr>
+        <w:rPr>
+          <w:rFonts w:ascii="Times New Roman" w:hAnsi="Times New Roman" w:cs="Times New Roman"/>
+        </w:rPr>
+      </w:pPr>
+      <w:r>
+        <w:rPr>
+          <w:rFonts w:ascii="Times New Roman" w:hAnsi="Times New Roman" w:cs="Times New Roman"/>
+        </w:rPr>
+        <w:t>Б – перед началом поиска выполнить следующую функцию:</w:t>
+      </w:r>
+    </w:p>
+    <w:p>
+      <w:pPr>
+        <w:rPr>
+          <w:rFonts w:ascii="Times New Roman" w:hAnsi="Times New Roman" w:cs="Times New Roman"/>
+          <w:lang w:val="en-US"/>
+        </w:rPr>
+      </w:pPr>
+      <w:r>
+        <w:rPr>
+          <w:rFonts w:ascii="Times New Roman" w:hAnsi="Times New Roman" w:cs="Times New Roman"/>
+          <w:lang w:val="en-US"/>
+        </w:rPr>
+        <w:t xml:space="preserve">    </w:t>
+      </w:r>
+      <w:proofErr w:type="spellStart"/>
+      <w:r>
+        <w:rPr>
+          <w:rFonts w:ascii="Times New Roman" w:hAnsi="Times New Roman" w:cs="Times New Roman"/>
+          <w:lang w:val="en-US"/>
+        </w:rPr>
+        <w:t>func</w:t>
+      </w:r>
+      <w:proofErr w:type="spellEnd"/>
+      <w:r>
+        <w:rPr>
+          <w:rFonts w:ascii="Times New Roman" w:hAnsi="Times New Roman" w:cs="Times New Roman"/>
+          <w:lang w:val="en-US"/>
+        </w:rPr>
+        <w:t xml:space="preserve"> </w:t>
+      </w:r>
+      <w:proofErr w:type="spellStart"/>
+      <w:proofErr w:type="gramStart"/>
+      <w:r>
+        <w:rPr>
+          <w:rFonts w:ascii="Times New Roman" w:hAnsi="Times New Roman" w:cs="Times New Roman"/>
+          <w:lang w:val="en-US"/>
+        </w:rPr>
+        <w:t>connectToDevice</w:t>
+      </w:r>
+      <w:proofErr w:type="spellEnd"/>
+      <w:r>
+        <w:rPr>
+          <w:rFonts w:ascii="Times New Roman" w:hAnsi="Times New Roman" w:cs="Times New Roman"/>
+          <w:lang w:val="en-US"/>
+        </w:rPr>
+        <w:t>(</w:t>
+      </w:r>
+      <w:proofErr w:type="gramEnd"/>
+      <w:r>
+        <w:rPr>
+          <w:rFonts w:ascii="Times New Roman" w:hAnsi="Times New Roman" w:cs="Times New Roman"/>
+          <w:lang w:val="en-US"/>
+        </w:rPr>
+        <w:t>) {</w:t>
+      </w:r>
+    </w:p>
+    <w:p>
+      <w:pPr>
+        <w:rPr>
+          <w:rFonts w:ascii="Times New Roman" w:hAnsi="Times New Roman" w:cs="Times New Roman"/>
+          <w:lang w:val="en-US"/>
+        </w:rPr>
+      </w:pPr>
+      <w:r>
+        <w:rPr>
+          <w:rFonts w:ascii="Times New Roman" w:hAnsi="Times New Roman" w:cs="Times New Roman"/>
+          <w:lang w:val="en-US"/>
+        </w:rPr>
+        <w:t xml:space="preserve">        guard   let identifier = </w:t>
+      </w:r>
+      <w:proofErr w:type="spellStart"/>
+      <w:r>
+        <w:rPr>
+          <w:rFonts w:ascii="Times New Roman" w:hAnsi="Times New Roman" w:cs="Times New Roman"/>
+          <w:lang w:val="en-US"/>
+        </w:rPr>
+        <w:t>UserDefaults.standard.</w:t>
+      </w:r>
+      <w:proofErr w:type="gramStart"/>
+      <w:r>
+        <w:rPr>
+          <w:rFonts w:ascii="Times New Roman" w:hAnsi="Times New Roman" w:cs="Times New Roman"/>
+          <w:lang w:val="en-US"/>
+        </w:rPr>
+        <w:t>value</w:t>
+      </w:r>
+      <w:proofErr w:type="spellEnd"/>
+      <w:r>
+        <w:rPr>
+          <w:rFonts w:ascii="Times New Roman" w:hAnsi="Times New Roman" w:cs="Times New Roman"/>
+          <w:lang w:val="en-US"/>
+        </w:rPr>
+        <w:t>(</w:t>
+      </w:r>
+      <w:proofErr w:type="spellStart"/>
+      <w:proofErr w:type="gramEnd"/>
+      <w:r>
+        <w:rPr>
+          <w:rFonts w:ascii="Times New Roman" w:hAnsi="Times New Roman" w:cs="Times New Roman"/>
+          <w:lang w:val="en-US"/>
+        </w:rPr>
+        <w:t>forKey</w:t>
+      </w:r>
+      <w:proofErr w:type="spellEnd"/>
+      <w:r>
+        <w:rPr>
+          <w:rFonts w:ascii="Times New Roman" w:hAnsi="Times New Roman" w:cs="Times New Roman"/>
+          <w:lang w:val="en-US"/>
+        </w:rPr>
+        <w:t>: "</w:t>
+      </w:r>
+      <w:proofErr w:type="spellStart"/>
+      <w:r>
+        <w:rPr>
+          <w:rFonts w:ascii="Times New Roman" w:hAnsi="Times New Roman" w:cs="Times New Roman"/>
+          <w:lang w:val="en-US"/>
+        </w:rPr>
+        <w:t>peripheralIdentifier</w:t>
+      </w:r>
+      <w:proofErr w:type="spellEnd"/>
+      <w:r>
+        <w:rPr>
+          <w:rFonts w:ascii="Times New Roman" w:hAnsi="Times New Roman" w:cs="Times New Roman"/>
+          <w:lang w:val="en-US"/>
+        </w:rPr>
+        <w:t>") as? String,</w:t>
+      </w:r>
+    </w:p>
+    <w:p>
+      <w:pPr>
+        <w:rPr>
+          <w:rFonts w:ascii="Times New Roman" w:hAnsi="Times New Roman" w:cs="Times New Roman"/>
+          <w:lang w:val="en-US"/>
+        </w:rPr>
+      </w:pPr>
+      <w:r>
+        <w:rPr>
+          <w:rFonts w:ascii="Times New Roman" w:hAnsi="Times New Roman" w:cs="Times New Roman"/>
+          <w:lang w:val="en-US"/>
+        </w:rPr>
+        <w:t xml:space="preserve">                let </w:t>
+      </w:r>
+      <w:proofErr w:type="spellStart"/>
+      <w:r>
+        <w:rPr>
+          <w:rFonts w:ascii="Times New Roman" w:hAnsi="Times New Roman" w:cs="Times New Roman"/>
+          <w:lang w:val="en-US"/>
+        </w:rPr>
+        <w:t>uuid</w:t>
+      </w:r>
+      <w:proofErr w:type="spellEnd"/>
+      <w:r>
+        <w:rPr>
+          <w:rFonts w:ascii="Times New Roman" w:hAnsi="Times New Roman" w:cs="Times New Roman"/>
+          <w:lang w:val="en-US"/>
+        </w:rPr>
+        <w:t xml:space="preserve"> = </w:t>
+      </w:r>
+      <w:proofErr w:type="spellStart"/>
+      <w:r>
+        <w:rPr>
+          <w:rFonts w:ascii="Times New Roman" w:hAnsi="Times New Roman" w:cs="Times New Roman"/>
+          <w:lang w:val="en-US"/>
+        </w:rPr>
+        <w:t>UUID.init</w:t>
+      </w:r>
+      <w:proofErr w:type="spellEnd"/>
+      <w:r>
+        <w:rPr>
+          <w:rFonts w:ascii="Times New Roman" w:hAnsi="Times New Roman" w:cs="Times New Roman"/>
+          <w:lang w:val="en-US"/>
+        </w:rPr>
+        <w:t>(</w:t>
+      </w:r>
+      <w:proofErr w:type="spellStart"/>
+      <w:r>
+        <w:rPr>
+          <w:rFonts w:ascii="Times New Roman" w:hAnsi="Times New Roman" w:cs="Times New Roman"/>
+          <w:lang w:val="en-US"/>
+        </w:rPr>
+        <w:t>uuidString</w:t>
+      </w:r>
+      <w:proofErr w:type="spellEnd"/>
+      <w:r>
+        <w:rPr>
+          <w:rFonts w:ascii="Times New Roman" w:hAnsi="Times New Roman" w:cs="Times New Roman"/>
+          <w:lang w:val="en-US"/>
+        </w:rPr>
+        <w:t>: identifier),</w:t>
+      </w:r>
+    </w:p>
+    <w:p>
+      <w:pPr>
+        <w:rPr>
+          <w:rFonts w:ascii="Times New Roman" w:hAnsi="Times New Roman" w:cs="Times New Roman"/>
+          <w:lang w:val="en-US"/>
+        </w:rPr>
+      </w:pPr>
+      <w:r>
+        <w:rPr>
+          <w:rFonts w:ascii="Times New Roman" w:hAnsi="Times New Roman" w:cs="Times New Roman"/>
+          <w:lang w:val="en-US"/>
+        </w:rPr>
+        <w:t xml:space="preserve">                let </w:t>
+      </w:r>
+      <w:proofErr w:type="spellStart"/>
+      <w:r>
+        <w:rPr>
+          <w:rFonts w:ascii="Times New Roman" w:hAnsi="Times New Roman" w:cs="Times New Roman"/>
+          <w:lang w:val="en-US"/>
+        </w:rPr>
+        <w:t>savedPeripheral</w:t>
+      </w:r>
+      <w:proofErr w:type="spellEnd"/>
+      <w:r>
+        <w:rPr>
+          <w:rFonts w:ascii="Times New Roman" w:hAnsi="Times New Roman" w:cs="Times New Roman"/>
+          <w:lang w:val="en-US"/>
+        </w:rPr>
+        <w:t xml:space="preserve"> = </w:t>
+      </w:r>
+      <w:proofErr w:type="spellStart"/>
+      <w:proofErr w:type="gramStart"/>
+      <w:r>
+        <w:rPr>
+          <w:rFonts w:ascii="Times New Roman" w:hAnsi="Times New Roman" w:cs="Times New Roman"/>
+          <w:lang w:val="en-US"/>
+        </w:rPr>
+        <w:t>manager.retrievePeripherals</w:t>
+      </w:r>
+      <w:proofErr w:type="spellEnd"/>
+      <w:proofErr w:type="gramEnd"/>
+      <w:r>
+        <w:rPr>
+          <w:rFonts w:ascii="Times New Roman" w:hAnsi="Times New Roman" w:cs="Times New Roman"/>
+          <w:lang w:val="en-US"/>
+        </w:rPr>
+        <w:t>(</w:t>
+      </w:r>
+      <w:proofErr w:type="spellStart"/>
+      <w:r>
+        <w:rPr>
+          <w:rFonts w:ascii="Times New Roman" w:hAnsi="Times New Roman" w:cs="Times New Roman"/>
+          <w:lang w:val="en-US"/>
+        </w:rPr>
+        <w:t>withIdentifiers</w:t>
+      </w:r>
+      <w:proofErr w:type="spellEnd"/>
+      <w:r>
+        <w:rPr>
+          <w:rFonts w:ascii="Times New Roman" w:hAnsi="Times New Roman" w:cs="Times New Roman"/>
+          <w:lang w:val="en-US"/>
+        </w:rPr>
+        <w:t>: [</w:t>
+      </w:r>
+      <w:proofErr w:type="spellStart"/>
+      <w:r>
+        <w:rPr>
+          <w:rFonts w:ascii="Times New Roman" w:hAnsi="Times New Roman" w:cs="Times New Roman"/>
+          <w:lang w:val="en-US"/>
+        </w:rPr>
+        <w:t>uuid</w:t>
+      </w:r>
+      <w:proofErr w:type="spellEnd"/>
+      <w:r>
+        <w:rPr>
+          <w:rFonts w:ascii="Times New Roman" w:hAnsi="Times New Roman" w:cs="Times New Roman"/>
+          <w:lang w:val="en-US"/>
+        </w:rPr>
+        <w:t>]).first</w:t>
+      </w:r>
+    </w:p>
+    <w:p>
+      <w:pPr>
+        <w:rPr>
+          <w:rFonts w:ascii="Times New Roman" w:hAnsi="Times New Roman" w:cs="Times New Roman"/>
+          <w:lang w:val="en-US"/>
+        </w:rPr>
+      </w:pPr>
+      <w:r>
+        <w:rPr>
+          <w:rFonts w:ascii="Times New Roman" w:hAnsi="Times New Roman" w:cs="Times New Roman"/>
+          <w:lang w:val="en-US"/>
+        </w:rPr>
+        <w:t xml:space="preserve">        else {</w:t>
+      </w:r>
+    </w:p>
+    <w:p>
+      <w:pPr>
+        <w:rPr>
+          <w:rFonts w:ascii="Times New Roman" w:hAnsi="Times New Roman" w:cs="Times New Roman"/>
+          <w:lang w:val="en-US"/>
+        </w:rPr>
+      </w:pPr>
+      <w:r>
+        <w:rPr>
+          <w:rFonts w:ascii="Times New Roman" w:hAnsi="Times New Roman" w:cs="Times New Roman"/>
+          <w:lang w:val="en-US"/>
+        </w:rPr>
+        <w:t xml:space="preserve">            </w:t>
+      </w:r>
+      <w:proofErr w:type="spellStart"/>
+      <w:proofErr w:type="gramStart"/>
+      <w:r>
+        <w:rPr>
+          <w:rFonts w:ascii="Times New Roman" w:hAnsi="Times New Roman" w:cs="Times New Roman"/>
+          <w:lang w:val="en-US"/>
+        </w:rPr>
+        <w:t>self.startScan</w:t>
+      </w:r>
+      <w:proofErr w:type="spellEnd"/>
+      <w:proofErr w:type="gramEnd"/>
+      <w:r>
+        <w:rPr>
+          <w:rFonts w:ascii="Times New Roman" w:hAnsi="Times New Roman" w:cs="Times New Roman"/>
+          <w:lang w:val="en-US"/>
+        </w:rPr>
+        <w:t>()</w:t>
+      </w:r>
+    </w:p>
+    <w:p>
+      <w:pPr>
+        <w:rPr>
+          <w:rFonts w:ascii="Times New Roman" w:hAnsi="Times New Roman" w:cs="Times New Roman"/>
+          <w:lang w:val="en-US"/>
+        </w:rPr>
+      </w:pPr>
+      <w:r>
+        <w:rPr>
+          <w:rFonts w:ascii="Times New Roman" w:hAnsi="Times New Roman" w:cs="Times New Roman"/>
+          <w:lang w:val="en-US"/>
+        </w:rPr>
+        <w:t xml:space="preserve">            return</w:t>
+      </w:r>
+    </w:p>
+    <w:p>
+      <w:pPr>
+        <w:rPr>
+          <w:rFonts w:ascii="Times New Roman" w:hAnsi="Times New Roman" w:cs="Times New Roman"/>
+          <w:lang w:val="en-US"/>
+        </w:rPr>
+      </w:pPr>
+      <w:r>
+        <w:rPr>
+          <w:rFonts w:ascii="Times New Roman" w:hAnsi="Times New Roman" w:cs="Times New Roman"/>
+          <w:lang w:val="en-US"/>
+        </w:rPr>
+        <w:t xml:space="preserve">        }</w:t>
+      </w:r>
+    </w:p>
+    <w:p>
+      <w:pPr>
+        <w:rPr>
+          <w:rFonts w:ascii="Times New Roman" w:hAnsi="Times New Roman" w:cs="Times New Roman"/>
+          <w:lang w:val="en-US"/>
+        </w:rPr>
+      </w:pPr>
+      <w:r>
+        <w:rPr>
+          <w:rFonts w:ascii="Times New Roman" w:hAnsi="Times New Roman" w:cs="Times New Roman"/>
+          <w:lang w:val="en-US"/>
+        </w:rPr>
+        <w:t xml:space="preserve">        </w:t>
+      </w:r>
+    </w:p>
+    <w:p>
+      <w:pPr>
+        <w:rPr>
+          <w:rFonts w:ascii="Times New Roman" w:hAnsi="Times New Roman" w:cs="Times New Roman"/>
+          <w:lang w:val="en-US"/>
+        </w:rPr>
+      </w:pPr>
+      <w:r>
+        <w:rPr>
+          <w:rFonts w:ascii="Times New Roman" w:hAnsi="Times New Roman" w:cs="Times New Roman"/>
+          <w:lang w:val="en-US"/>
+        </w:rPr>
+        <w:t xml:space="preserve">        </w:t>
+      </w:r>
+      <w:proofErr w:type="spellStart"/>
+      <w:r>
+        <w:rPr>
+          <w:rFonts w:ascii="Times New Roman" w:hAnsi="Times New Roman" w:cs="Times New Roman"/>
+          <w:lang w:val="en-US"/>
+        </w:rPr>
+        <w:t>remotePeripheral</w:t>
+      </w:r>
+      <w:proofErr w:type="spellEnd"/>
+      <w:r>
+        <w:rPr>
+          <w:rFonts w:ascii="Times New Roman" w:hAnsi="Times New Roman" w:cs="Times New Roman"/>
+          <w:lang w:val="en-US"/>
+        </w:rPr>
+        <w:t xml:space="preserve"> = </w:t>
+      </w:r>
+      <w:proofErr w:type="spellStart"/>
+      <w:r>
+        <w:rPr>
+          <w:rFonts w:ascii="Times New Roman" w:hAnsi="Times New Roman" w:cs="Times New Roman"/>
+          <w:lang w:val="en-US"/>
+        </w:rPr>
+        <w:t>savedPeripheral</w:t>
+      </w:r>
+      <w:proofErr w:type="spellEnd"/>
+    </w:p>
+    <w:p>
+      <w:pPr>
+        <w:rPr>
+          <w:rFonts w:ascii="Times New Roman" w:hAnsi="Times New Roman" w:cs="Times New Roman"/>
+          <w:lang w:val="en-US"/>
+        </w:rPr>
+      </w:pPr>
+      <w:r>
+        <w:rPr>
+          <w:rFonts w:ascii="Times New Roman" w:hAnsi="Times New Roman" w:cs="Times New Roman"/>
+          <w:lang w:val="en-US"/>
+        </w:rPr>
+        <w:t xml:space="preserve">        </w:t>
+      </w:r>
+      <w:proofErr w:type="spellStart"/>
+      <w:proofErr w:type="gramStart"/>
+      <w:r>
+        <w:rPr>
+          <w:rFonts w:ascii="Times New Roman" w:hAnsi="Times New Roman" w:cs="Times New Roman"/>
+          <w:lang w:val="en-US"/>
+        </w:rPr>
+        <w:t>remotePeripheral</w:t>
+      </w:r>
+      <w:proofErr w:type="spellEnd"/>
+      <w:r>
+        <w:rPr>
+          <w:rFonts w:ascii="Times New Roman" w:hAnsi="Times New Roman" w:cs="Times New Roman"/>
+          <w:lang w:val="en-US"/>
+        </w:rPr>
+        <w:t>!.</w:t>
+      </w:r>
+      <w:proofErr w:type="gramEnd"/>
+      <w:r>
+        <w:rPr>
+          <w:rFonts w:ascii="Times New Roman" w:hAnsi="Times New Roman" w:cs="Times New Roman"/>
+          <w:lang w:val="en-US"/>
+        </w:rPr>
+        <w:t>delegate = self</w:t>
+      </w:r>
+    </w:p>
+    <w:p>
+      <w:pPr>
+        <w:rPr>
+          <w:rFonts w:ascii="Times New Roman" w:hAnsi="Times New Roman" w:cs="Times New Roman"/>
+          <w:lang w:val="en-US"/>
+        </w:rPr>
+      </w:pPr>
+      <w:r>
+        <w:rPr>
+          <w:rFonts w:ascii="Times New Roman" w:hAnsi="Times New Roman" w:cs="Times New Roman"/>
+          <w:lang w:val="en-US"/>
+        </w:rPr>
+        <w:t xml:space="preserve">        </w:t>
+      </w:r>
+      <w:proofErr w:type="spellStart"/>
+      <w:proofErr w:type="gramStart"/>
+      <w:r>
+        <w:rPr>
+          <w:rFonts w:ascii="Times New Roman" w:hAnsi="Times New Roman" w:cs="Times New Roman"/>
+          <w:lang w:val="en-US"/>
+        </w:rPr>
+        <w:t>manager.connect</w:t>
+      </w:r>
+      <w:proofErr w:type="spellEnd"/>
+      <w:proofErr w:type="gramEnd"/>
+      <w:r>
+        <w:rPr>
+          <w:rFonts w:ascii="Times New Roman" w:hAnsi="Times New Roman" w:cs="Times New Roman"/>
+          <w:lang w:val="en-US"/>
+        </w:rPr>
+        <w:t>(</w:t>
+      </w:r>
+      <w:proofErr w:type="spellStart"/>
+      <w:r>
+        <w:rPr>
+          <w:rFonts w:ascii="Times New Roman" w:hAnsi="Times New Roman" w:cs="Times New Roman"/>
+          <w:lang w:val="en-US"/>
+        </w:rPr>
+        <w:t>remotePeripheral</w:t>
+      </w:r>
+      <w:proofErr w:type="spellEnd"/>
+      <w:r>
+        <w:rPr>
+          <w:rFonts w:ascii="Times New Roman" w:hAnsi="Times New Roman" w:cs="Times New Roman"/>
+          <w:lang w:val="en-US"/>
+        </w:rPr>
+        <w:t>!, options: nil)</w:t>
+      </w:r>
+    </w:p>
+    <w:p>
+      <w:pPr>
+        <w:rPr>
+          <w:rFonts w:ascii="Times New Roman" w:hAnsi="Times New Roman" w:cs="Times New Roman"/>
+        </w:rPr>
+      </w:pPr>
+      <w:r>
+        <w:rPr>
+          <w:rFonts w:ascii="Times New Roman" w:hAnsi="Times New Roman" w:cs="Times New Roman"/>
+          <w:lang w:val="en-US"/>
+        </w:rPr>
+        <w:t xml:space="preserve">    </w:t>
+      </w:r>
+      <w:r>
+        <w:rPr>
+          <w:rFonts w:ascii="Times New Roman" w:hAnsi="Times New Roman" w:cs="Times New Roman"/>
+        </w:rPr>
+        <w:t>}</w:t>
+      </w:r>
+    </w:p>
+    <w:p>
+      <w:pPr>
+        <w:rPr>
+          <w:rFonts w:ascii="Times New Roman" w:hAnsi="Times New Roman" w:cs="Times New Roman"/>
+        </w:rPr>
+      </w:pPr>
+      <w:r>
+        <w:rPr>
+          <w:rFonts w:ascii="Times New Roman" w:hAnsi="Times New Roman" w:cs="Times New Roman"/>
+        </w:rPr>
+        <w:t xml:space="preserve">Если у нас сохранен идентификатор девайса то получаем его из песочницы, после этого создаем </w:t>
+      </w:r>
+      <w:r>
+        <w:rPr>
+          <w:rFonts w:ascii="Times New Roman" w:hAnsi="Times New Roman" w:cs="Times New Roman"/>
+          <w:lang w:val="en-US"/>
+        </w:rPr>
+        <w:t>UUID</w:t>
+      </w:r>
+      <w:r>
+        <w:rPr>
+          <w:rFonts w:ascii="Times New Roman" w:hAnsi="Times New Roman" w:cs="Times New Roman"/>
+        </w:rPr>
+        <w:t xml:space="preserve"> </w:t>
+      </w:r>
+      <w:r>
+        <w:rPr>
+          <w:rFonts w:ascii="Times New Roman" w:hAnsi="Times New Roman" w:cs="Times New Roman"/>
+        </w:rPr>
+        <w:t xml:space="preserve">девайса, теперь имея идентификатор вызываем функцию на восстановление подключения к девайсу – она вернет массив девайсов к которым можно подключиться, если нет идентификатора, не удалось создать </w:t>
+      </w:r>
+      <w:r>
+        <w:rPr>
+          <w:rFonts w:ascii="Times New Roman" w:hAnsi="Times New Roman" w:cs="Times New Roman"/>
+          <w:lang w:val="en-US"/>
+        </w:rPr>
+        <w:t>UUID</w:t>
+      </w:r>
+      <w:r>
+        <w:rPr>
+          <w:rFonts w:ascii="Times New Roman" w:hAnsi="Times New Roman" w:cs="Times New Roman"/>
+        </w:rPr>
+        <w:t xml:space="preserve"> </w:t>
+      </w:r>
+      <w:r>
+        <w:rPr>
+          <w:rFonts w:ascii="Times New Roman" w:hAnsi="Times New Roman" w:cs="Times New Roman"/>
+        </w:rPr>
+        <w:t xml:space="preserve">или массив </w:t>
+      </w:r>
+      <w:proofErr w:type="spellStart"/>
+      <w:r>
+        <w:rPr>
+          <w:rFonts w:ascii="Times New Roman" w:hAnsi="Times New Roman" w:cs="Times New Roman"/>
+        </w:rPr>
+        <w:t>перефиралов</w:t>
+      </w:r>
+      <w:proofErr w:type="spellEnd"/>
+      <w:r>
+        <w:rPr>
+          <w:rFonts w:ascii="Times New Roman" w:hAnsi="Times New Roman" w:cs="Times New Roman"/>
+        </w:rPr>
+        <w:t xml:space="preserve"> пуст – вызываем стандартные функции для поиска. Если все прошло </w:t>
+      </w:r>
+      <w:proofErr w:type="gramStart"/>
+      <w:r>
+        <w:rPr>
+          <w:rFonts w:ascii="Times New Roman" w:hAnsi="Times New Roman" w:cs="Times New Roman"/>
+        </w:rPr>
+        <w:t>успешно</w:t>
+      </w:r>
+      <w:proofErr w:type="gramEnd"/>
+      <w:r>
+        <w:rPr>
+          <w:rFonts w:ascii="Times New Roman" w:hAnsi="Times New Roman" w:cs="Times New Roman"/>
+        </w:rPr>
+        <w:t xml:space="preserve"> то берем первый девайс из массива и сохраняем его, подписываемся на делегата и дальше стандартной функцией устанавливаем соединение.</w:t>
       </w:r>
     </w:p>
     <w:p>
@@ -3877,8 +4530,6 @@
         </w:rPr>
         <w:t xml:space="preserve"> модуль с датчиками</w:t>
       </w:r>
-      <w:bookmarkStart w:id="2" w:name="_GoBack"/>
-      <w:bookmarkEnd w:id="2"/>
     </w:p>
     <w:p>
       <w:pPr>
@@ -4018,39 +4669,13 @@
     </w:p>
     <w:p>
       <w:pPr>
-        <w:numPr>
-          <w:ilvl w:val="0"/>
-          <w:numId w:val="5"/>
-        </w:numPr>
-        <w:shd w:val="clear" w:color="auto" w:fill="222529"/>
-        <w:spacing w:before="100" w:beforeAutospacing="1"/>
-        <w:ind w:left="420"/>
-        <w:rPr>
-          <w:rFonts w:ascii="Arial" w:eastAsia="Times New Roman" w:hAnsi="Arial" w:cs="Arial"/>
-          <w:color w:val="D1D2D3"/>
-          <w:sz w:val="23"/>
-          <w:szCs w:val="23"/>
-          <w:lang w:eastAsia="ru-RU"/>
-        </w:rPr>
-      </w:pPr>
-      <w:r>
-        <w:rPr>
-          <w:rFonts w:ascii="Arial" w:eastAsia="Times New Roman" w:hAnsi="Arial" w:cs="Arial"/>
-          <w:color w:val="D1D2D3"/>
-          <w:sz w:val="23"/>
-          <w:szCs w:val="23"/>
-          <w:lang w:eastAsia="ru-RU"/>
-        </w:rPr>
-        <w:t>возобновление подключения к девайсу</w:t>
-      </w:r>
-    </w:p>
-    <w:p>
-      <w:pPr>
         <w:rPr>
           <w:rFonts w:ascii="Times New Roman" w:eastAsia="Times New Roman" w:hAnsi="Times New Roman" w:cs="Times New Roman"/>
           <w:lang w:eastAsia="ru-RU"/>
         </w:rPr>
       </w:pPr>
+      <w:bookmarkStart w:id="2" w:name="_GoBack"/>
+      <w:bookmarkEnd w:id="2"/>
     </w:p>
     <w:p>
       <w:pPr>
@@ -4981,6 +5606,7 @@
   <w:style w:type="character" w:default="1" w:styleId="a0">
     <w:name w:val="Default Paragraph Font"/>
     <w:uiPriority w:val="1"/>
+    <w:semiHidden/>
     <w:unhideWhenUsed/>
   </w:style>
   <w:style w:type="table" w:default="1" w:styleId="a1">

</xml_diff>

<commit_message>
added sample with DHT11
</commit_message>
<xml_diff>
--- a/Manual.docx
+++ b/Manual.docx
@@ -1325,6 +1325,429 @@
         <w:rPr>
           <w:rFonts w:ascii="Times New Roman" w:hAnsi="Times New Roman" w:cs="Times New Roman"/>
         </w:rPr>
+        <w:t xml:space="preserve">Пример </w:t>
+      </w:r>
+      <w:r>
+        <w:rPr>
+          <w:rFonts w:ascii="Times New Roman" w:hAnsi="Times New Roman" w:cs="Times New Roman"/>
+        </w:rPr>
+        <w:t>3</w:t>
+      </w:r>
+    </w:p>
+    <w:p>
+      <w:pPr>
+        <w:rPr>
+          <w:rFonts w:ascii="Times New Roman" w:hAnsi="Times New Roman" w:cs="Times New Roman"/>
+        </w:rPr>
+      </w:pPr>
+      <w:r>
+        <w:rPr>
+          <w:rFonts w:ascii="Times New Roman" w:hAnsi="Times New Roman" w:cs="Times New Roman"/>
+        </w:rPr>
+        <w:tab/>
+        <w:t xml:space="preserve">Данный пример </w:t>
+      </w:r>
+      <w:r>
+        <w:rPr>
+          <w:rFonts w:ascii="Times New Roman" w:hAnsi="Times New Roman" w:cs="Times New Roman"/>
+        </w:rPr>
+        <w:t xml:space="preserve">это обновленный примера 2, для которого потребуется датчик температуры </w:t>
+      </w:r>
+      <w:r>
+        <w:rPr>
+          <w:rFonts w:ascii="Times New Roman" w:hAnsi="Times New Roman" w:cs="Times New Roman"/>
+          <w:lang w:val="en-US"/>
+        </w:rPr>
+        <w:t>DHT</w:t>
+      </w:r>
+      <w:r>
+        <w:rPr>
+          <w:rFonts w:ascii="Times New Roman" w:hAnsi="Times New Roman" w:cs="Times New Roman"/>
+        </w:rPr>
+        <w:t xml:space="preserve">11, </w:t>
+      </w:r>
+      <w:r>
+        <w:rPr>
+          <w:rFonts w:ascii="Times New Roman" w:hAnsi="Times New Roman" w:cs="Times New Roman"/>
+        </w:rPr>
+        <w:t xml:space="preserve">его нужно подключить к </w:t>
+      </w:r>
+      <w:r>
+        <w:rPr>
+          <w:rFonts w:ascii="Times New Roman" w:hAnsi="Times New Roman" w:cs="Times New Roman"/>
+          <w:lang w:val="en-US"/>
+        </w:rPr>
+        <w:t>ESP</w:t>
+      </w:r>
+      <w:r>
+        <w:rPr>
+          <w:rFonts w:ascii="Times New Roman" w:hAnsi="Times New Roman" w:cs="Times New Roman"/>
+        </w:rPr>
+        <w:t>32:</w:t>
+      </w:r>
+    </w:p>
+    <w:p>
+      <w:pPr>
+        <w:pStyle w:val="a4"/>
+        <w:numPr>
+          <w:ilvl w:val="0"/>
+          <w:numId w:val="6"/>
+        </w:numPr>
+        <w:rPr>
+          <w:rFonts w:ascii="Times New Roman" w:hAnsi="Times New Roman" w:cs="Times New Roman"/>
+          <w:lang w:val="en-US"/>
+        </w:rPr>
+      </w:pPr>
+      <w:proofErr w:type="spellStart"/>
+      <w:r>
+        <w:rPr>
+          <w:rFonts w:ascii="Times New Roman" w:hAnsi="Times New Roman" w:cs="Times New Roman"/>
+          <w:lang w:val="en-US"/>
+        </w:rPr>
+        <w:t>Gnd</w:t>
+      </w:r>
+      <w:proofErr w:type="spellEnd"/>
+      <w:r>
+        <w:rPr>
+          <w:rFonts w:ascii="Times New Roman" w:hAnsi="Times New Roman" w:cs="Times New Roman"/>
+          <w:lang w:val="en-US"/>
+        </w:rPr>
+        <w:t xml:space="preserve"> </w:t>
+      </w:r>
+      <w:r>
+        <w:rPr>
+          <w:rFonts w:ascii="Times New Roman" w:hAnsi="Times New Roman" w:cs="Times New Roman"/>
+          <w:lang w:val="en-US"/>
+        </w:rPr>
+        <w:t xml:space="preserve">(-) </w:t>
+      </w:r>
+      <w:r>
+        <w:rPr>
+          <w:rFonts w:ascii="Times New Roman" w:hAnsi="Times New Roman" w:cs="Times New Roman"/>
+          <w:lang w:val="en-US"/>
+        </w:rPr>
+        <w:t xml:space="preserve">DHT11 </w:t>
+      </w:r>
+      <w:r>
+        <w:rPr>
+          <w:rFonts w:ascii="Times New Roman" w:hAnsi="Times New Roman" w:cs="Times New Roman"/>
+        </w:rPr>
+        <w:t>к</w:t>
+      </w:r>
+      <w:r>
+        <w:rPr>
+          <w:rFonts w:ascii="Times New Roman" w:hAnsi="Times New Roman" w:cs="Times New Roman"/>
+          <w:lang w:val="en-US"/>
+        </w:rPr>
+        <w:t xml:space="preserve"> </w:t>
+      </w:r>
+      <w:proofErr w:type="spellStart"/>
+      <w:r>
+        <w:rPr>
+          <w:rFonts w:ascii="Times New Roman" w:hAnsi="Times New Roman" w:cs="Times New Roman"/>
+          <w:lang w:val="en-US"/>
+        </w:rPr>
+        <w:t>Gnd</w:t>
+      </w:r>
+      <w:proofErr w:type="spellEnd"/>
+      <w:r>
+        <w:rPr>
+          <w:rFonts w:ascii="Times New Roman" w:hAnsi="Times New Roman" w:cs="Times New Roman"/>
+          <w:lang w:val="en-US"/>
+        </w:rPr>
+        <w:t xml:space="preserve"> </w:t>
+      </w:r>
+      <w:r>
+        <w:rPr>
+          <w:rFonts w:ascii="Times New Roman" w:hAnsi="Times New Roman" w:cs="Times New Roman"/>
+          <w:lang w:val="en-US"/>
+        </w:rPr>
+        <w:t>(-)</w:t>
+      </w:r>
+      <w:r>
+        <w:rPr>
+          <w:rFonts w:ascii="Times New Roman" w:hAnsi="Times New Roman" w:cs="Times New Roman"/>
+          <w:lang w:val="en-US"/>
+        </w:rPr>
+        <w:t xml:space="preserve"> </w:t>
+      </w:r>
+      <w:r>
+        <w:rPr>
+          <w:rFonts w:ascii="Times New Roman" w:hAnsi="Times New Roman" w:cs="Times New Roman"/>
+          <w:lang w:val="en-US"/>
+        </w:rPr>
+        <w:t xml:space="preserve">ESP32 </w:t>
+      </w:r>
+    </w:p>
+    <w:p>
+      <w:pPr>
+        <w:pStyle w:val="a4"/>
+        <w:numPr>
+          <w:ilvl w:val="0"/>
+          <w:numId w:val="6"/>
+        </w:numPr>
+        <w:rPr>
+          <w:rFonts w:ascii="Times New Roman" w:hAnsi="Times New Roman" w:cs="Times New Roman"/>
+          <w:lang w:val="en-US"/>
+        </w:rPr>
+      </w:pPr>
+      <w:proofErr w:type="spellStart"/>
+      <w:r>
+        <w:rPr>
+          <w:rFonts w:ascii="Times New Roman" w:hAnsi="Times New Roman" w:cs="Times New Roman"/>
+          <w:lang w:val="en-US"/>
+        </w:rPr>
+        <w:lastRenderedPageBreak/>
+        <w:t>Vcc</w:t>
+      </w:r>
+      <w:proofErr w:type="spellEnd"/>
+      <w:r>
+        <w:rPr>
+          <w:rFonts w:ascii="Times New Roman" w:hAnsi="Times New Roman" w:cs="Times New Roman"/>
+          <w:lang w:val="en-US"/>
+        </w:rPr>
+        <w:t xml:space="preserve"> </w:t>
+      </w:r>
+      <w:r>
+        <w:rPr>
+          <w:rFonts w:ascii="Times New Roman" w:hAnsi="Times New Roman" w:cs="Times New Roman"/>
+          <w:lang w:val="en-US"/>
+        </w:rPr>
+        <w:t>(</w:t>
+      </w:r>
+      <w:r>
+        <w:rPr>
+          <w:rFonts w:ascii="Times New Roman" w:hAnsi="Times New Roman" w:cs="Times New Roman"/>
+          <w:lang w:val="en-US"/>
+        </w:rPr>
+        <w:t>+</w:t>
+      </w:r>
+      <w:r>
+        <w:rPr>
+          <w:rFonts w:ascii="Times New Roman" w:hAnsi="Times New Roman" w:cs="Times New Roman"/>
+          <w:lang w:val="en-US"/>
+        </w:rPr>
+        <w:t xml:space="preserve">) </w:t>
+      </w:r>
+      <w:r>
+        <w:rPr>
+          <w:rFonts w:ascii="Times New Roman" w:hAnsi="Times New Roman" w:cs="Times New Roman"/>
+          <w:lang w:val="en-US"/>
+        </w:rPr>
+        <w:t xml:space="preserve">DHT11 </w:t>
+      </w:r>
+      <w:r>
+        <w:rPr>
+          <w:rFonts w:ascii="Times New Roman" w:hAnsi="Times New Roman" w:cs="Times New Roman"/>
+        </w:rPr>
+        <w:t>к</w:t>
+      </w:r>
+      <w:r>
+        <w:rPr>
+          <w:rFonts w:ascii="Times New Roman" w:hAnsi="Times New Roman" w:cs="Times New Roman"/>
+          <w:lang w:val="en-US"/>
+        </w:rPr>
+        <w:t xml:space="preserve"> </w:t>
+      </w:r>
+      <w:r>
+        <w:rPr>
+          <w:rFonts w:ascii="Times New Roman" w:hAnsi="Times New Roman" w:cs="Times New Roman"/>
+          <w:lang w:val="en-US"/>
+        </w:rPr>
+        <w:t>3V3</w:t>
+      </w:r>
+      <w:r>
+        <w:rPr>
+          <w:rFonts w:ascii="Times New Roman" w:hAnsi="Times New Roman" w:cs="Times New Roman"/>
+          <w:lang w:val="en-US"/>
+        </w:rPr>
+        <w:t xml:space="preserve"> </w:t>
+      </w:r>
+      <w:r>
+        <w:rPr>
+          <w:rFonts w:ascii="Times New Roman" w:hAnsi="Times New Roman" w:cs="Times New Roman"/>
+          <w:lang w:val="en-US"/>
+        </w:rPr>
+        <w:t>(</w:t>
+      </w:r>
+      <w:r>
+        <w:rPr>
+          <w:rFonts w:ascii="Times New Roman" w:hAnsi="Times New Roman" w:cs="Times New Roman"/>
+          <w:lang w:val="en-US"/>
+        </w:rPr>
+        <w:t>+</w:t>
+      </w:r>
+      <w:r>
+        <w:rPr>
+          <w:rFonts w:ascii="Times New Roman" w:hAnsi="Times New Roman" w:cs="Times New Roman"/>
+          <w:lang w:val="en-US"/>
+        </w:rPr>
+        <w:t xml:space="preserve">) </w:t>
+      </w:r>
+      <w:r>
+        <w:rPr>
+          <w:rFonts w:ascii="Times New Roman" w:hAnsi="Times New Roman" w:cs="Times New Roman"/>
+          <w:lang w:val="en-US"/>
+        </w:rPr>
+        <w:t xml:space="preserve">ESP32 </w:t>
+      </w:r>
+    </w:p>
+    <w:p>
+      <w:pPr>
+        <w:pStyle w:val="a4"/>
+        <w:numPr>
+          <w:ilvl w:val="0"/>
+          <w:numId w:val="6"/>
+        </w:numPr>
+        <w:rPr>
+          <w:rFonts w:ascii="Times New Roman" w:hAnsi="Times New Roman" w:cs="Times New Roman"/>
+          <w:lang w:val="en-US"/>
+        </w:rPr>
+      </w:pPr>
+      <w:r>
+        <w:rPr>
+          <w:rFonts w:ascii="Times New Roman" w:hAnsi="Times New Roman" w:cs="Times New Roman"/>
+          <w:lang w:val="en-US"/>
+        </w:rPr>
+        <w:t xml:space="preserve">Out </w:t>
+      </w:r>
+      <w:r>
+        <w:rPr>
+          <w:rFonts w:ascii="Times New Roman" w:hAnsi="Times New Roman" w:cs="Times New Roman"/>
+          <w:lang w:val="en-US"/>
+        </w:rPr>
+        <w:t xml:space="preserve">DHT11 </w:t>
+      </w:r>
+      <w:r>
+        <w:rPr>
+          <w:rFonts w:ascii="Times New Roman" w:hAnsi="Times New Roman" w:cs="Times New Roman"/>
+        </w:rPr>
+        <w:t>к</w:t>
+      </w:r>
+      <w:r>
+        <w:rPr>
+          <w:rFonts w:ascii="Times New Roman" w:hAnsi="Times New Roman" w:cs="Times New Roman"/>
+          <w:lang w:val="en-US"/>
+        </w:rPr>
+        <w:t xml:space="preserve"> </w:t>
+      </w:r>
+      <w:r>
+        <w:rPr>
+          <w:rFonts w:ascii="Times New Roman" w:hAnsi="Times New Roman" w:cs="Times New Roman"/>
+          <w:lang w:val="en-US"/>
+        </w:rPr>
+        <w:t>D14</w:t>
+      </w:r>
+      <w:r>
+        <w:rPr>
+          <w:rFonts w:ascii="Times New Roman" w:hAnsi="Times New Roman" w:cs="Times New Roman"/>
+          <w:lang w:val="en-US"/>
+        </w:rPr>
+        <w:t xml:space="preserve"> </w:t>
+      </w:r>
+      <w:r>
+        <w:rPr>
+          <w:rFonts w:ascii="Times New Roman" w:hAnsi="Times New Roman" w:cs="Times New Roman"/>
+          <w:lang w:val="en-US"/>
+        </w:rPr>
+        <w:t>ESP32</w:t>
+      </w:r>
+    </w:p>
+    <w:p>
+      <w:pPr>
+        <w:rPr>
+          <w:rFonts w:ascii="Times New Roman" w:hAnsi="Times New Roman" w:cs="Times New Roman"/>
+        </w:rPr>
+      </w:pPr>
+      <w:r>
+        <w:rPr>
+          <w:rFonts w:ascii="Times New Roman" w:hAnsi="Times New Roman" w:cs="Times New Roman"/>
+        </w:rPr>
+        <w:t xml:space="preserve">После чего загрузить скетч на </w:t>
+      </w:r>
+      <w:r>
+        <w:rPr>
+          <w:rFonts w:ascii="Times New Roman" w:hAnsi="Times New Roman" w:cs="Times New Roman"/>
+          <w:lang w:val="en-US"/>
+        </w:rPr>
+        <w:t>ESP</w:t>
+      </w:r>
+      <w:r>
+        <w:rPr>
+          <w:rFonts w:ascii="Times New Roman" w:hAnsi="Times New Roman" w:cs="Times New Roman"/>
+        </w:rPr>
+        <w:t>32</w:t>
+      </w:r>
+      <w:r>
+        <w:rPr>
+          <w:rFonts w:ascii="Times New Roman" w:hAnsi="Times New Roman" w:cs="Times New Roman"/>
+        </w:rPr>
+        <w:t xml:space="preserve">, и подписаться на обновление характеристики, после чего при изменении температуры будут приходить данные типа </w:t>
+      </w:r>
+      <w:r>
+        <w:rPr>
+          <w:rFonts w:ascii="Times New Roman" w:hAnsi="Times New Roman" w:cs="Times New Roman"/>
+          <w:lang w:val="en-US"/>
+        </w:rPr>
+        <w:t>Float</w:t>
+      </w:r>
+      <w:r>
+        <w:rPr>
+          <w:rFonts w:ascii="Times New Roman" w:hAnsi="Times New Roman" w:cs="Times New Roman"/>
+        </w:rPr>
+        <w:t xml:space="preserve">, которые можно отображать юзеру. </w:t>
+      </w:r>
+    </w:p>
+    <w:p>
+      <w:pPr>
+        <w:rPr>
+          <w:rFonts w:ascii="Times New Roman" w:hAnsi="Times New Roman" w:cs="Times New Roman"/>
+        </w:rPr>
+      </w:pPr>
+      <w:r>
+        <w:rPr>
+          <w:rFonts w:ascii="Times New Roman" w:hAnsi="Times New Roman" w:cs="Times New Roman"/>
+        </w:rPr>
+        <w:t xml:space="preserve">Датчик </w:t>
+      </w:r>
+      <w:r>
+        <w:rPr>
+          <w:rFonts w:ascii="Times New Roman" w:hAnsi="Times New Roman" w:cs="Times New Roman"/>
+          <w:lang w:val="en-US"/>
+        </w:rPr>
+        <w:t>DHT</w:t>
+      </w:r>
+      <w:r>
+        <w:rPr>
+          <w:rFonts w:ascii="Times New Roman" w:hAnsi="Times New Roman" w:cs="Times New Roman"/>
+        </w:rPr>
+        <w:t xml:space="preserve">11 </w:t>
+      </w:r>
+      <w:r>
+        <w:rPr>
+          <w:rFonts w:ascii="Times New Roman" w:hAnsi="Times New Roman" w:cs="Times New Roman"/>
+        </w:rPr>
+        <w:t>работает в диапазоне от 0 до 40 градусов Цельсия.</w:t>
+      </w:r>
+    </w:p>
+    <w:p>
+      <w:pPr>
+        <w:rPr>
+          <w:rFonts w:ascii="Times New Roman" w:hAnsi="Times New Roman" w:cs="Times New Roman"/>
+        </w:rPr>
+      </w:pPr>
+    </w:p>
+    <w:p>
+      <w:pPr>
+        <w:jc w:val="center"/>
+        <w:rPr>
+          <w:rFonts w:ascii="Times New Roman" w:hAnsi="Times New Roman" w:cs="Times New Roman"/>
+        </w:rPr>
+      </w:pPr>
+      <w:r>
+        <w:rPr>
+          <w:rFonts w:ascii="Times New Roman" w:hAnsi="Times New Roman" w:cs="Times New Roman"/>
+        </w:rPr>
         <w:t xml:space="preserve">Установка и настройка </w:t>
       </w:r>
       <w:r>
@@ -1536,7 +1959,6 @@
         <w:rPr>
           <w:rFonts w:ascii="Times New Roman" w:hAnsi="Times New Roman" w:cs="Times New Roman"/>
         </w:rPr>
-        <w:lastRenderedPageBreak/>
         <w:t xml:space="preserve">2)Установить </w:t>
       </w:r>
       <w:r>
@@ -3143,6 +3565,7 @@
         <w:rPr>
           <w:rFonts w:ascii="Times New Roman" w:hAnsi="Times New Roman" w:cs="Times New Roman"/>
         </w:rPr>
+        <w:lastRenderedPageBreak/>
         <w:t>туториалах</w:t>
       </w:r>
       <w:proofErr w:type="spellEnd"/>
@@ -3671,7 +4094,6 @@
         <w:rPr>
           <w:rFonts w:ascii="Times New Roman" w:hAnsi="Times New Roman" w:cs="Times New Roman"/>
         </w:rPr>
-        <w:lastRenderedPageBreak/>
         <w:t>Возобновление подключения возможно если соединение уже было установлено и после этого было прервано, для этого нужно:</w:t>
       </w:r>
     </w:p>
@@ -3759,7 +4181,6 @@
       <w:r>
         <w:rPr>
           <w:rFonts w:ascii="Times New Roman" w:hAnsi="Times New Roman" w:cs="Times New Roman"/>
-          <w:lang w:val="en-US"/>
         </w:rPr>
         <w:t xml:space="preserve">    </w:t>
       </w:r>
@@ -4341,20 +4762,6 @@
         </w:rPr>
         <w:t xml:space="preserve"> то берем первый девайс из массива и сохраняем его, подписываемся на делегата и дальше стандартной функцией устанавливаем соединение.</w:t>
       </w:r>
-    </w:p>
-    <w:p>
-      <w:pPr>
-        <w:rPr>
-          <w:rFonts w:ascii="Times New Roman" w:hAnsi="Times New Roman" w:cs="Times New Roman"/>
-        </w:rPr>
-      </w:pPr>
-    </w:p>
-    <w:p>
-      <w:pPr>
-        <w:rPr>
-          <w:rFonts w:ascii="Times New Roman" w:hAnsi="Times New Roman" w:cs="Times New Roman"/>
-        </w:rPr>
-      </w:pPr>
     </w:p>
     <w:p>
       <w:pPr>
@@ -4478,58 +4885,9 @@
         </w:rPr>
         <w:t>PacketLogger</w:t>
       </w:r>
-      <w:proofErr w:type="spellEnd"/>
-    </w:p>
-    <w:p>
-      <w:pPr>
-        <w:rPr>
-          <w:rFonts w:ascii="Helvetica Neue" w:eastAsia="Times New Roman" w:hAnsi="Helvetica Neue" w:cs="Times New Roman"/>
-          <w:color w:val="CCCCCC"/>
-          <w:spacing w:val="-6"/>
-          <w:sz w:val="26"/>
-          <w:szCs w:val="26"/>
-          <w:shd w:val="clear" w:color="auto" w:fill="000000"/>
-          <w:lang w:eastAsia="ru-RU"/>
-        </w:rPr>
-      </w:pPr>
-      <w:proofErr w:type="spellStart"/>
-      <w:r>
-        <w:rPr>
-          <w:rFonts w:ascii="Helvetica Neue" w:eastAsia="Times New Roman" w:hAnsi="Helvetica Neue" w:cs="Times New Roman" w:hint="eastAsia"/>
-          <w:color w:val="CCCCCC"/>
-          <w:spacing w:val="-6"/>
-          <w:sz w:val="26"/>
-          <w:szCs w:val="26"/>
-          <w:shd w:val="clear" w:color="auto" w:fill="000000"/>
-          <w:lang w:eastAsia="ru-RU"/>
-        </w:rPr>
-        <w:t>Б</w:t>
-      </w:r>
-      <w:r>
-        <w:rPr>
-          <w:rFonts w:ascii="Helvetica Neue" w:eastAsia="Times New Roman" w:hAnsi="Helvetica Neue" w:cs="Times New Roman"/>
-          <w:color w:val="CCCCCC"/>
-          <w:spacing w:val="-6"/>
-          <w:sz w:val="26"/>
-          <w:szCs w:val="26"/>
-          <w:shd w:val="clear" w:color="auto" w:fill="000000"/>
-          <w:lang w:eastAsia="ru-RU"/>
-        </w:rPr>
-        <w:t>лютуз</w:t>
-      </w:r>
-      <w:proofErr w:type="spellEnd"/>
-      <w:r>
-        <w:rPr>
-          <w:rFonts w:ascii="Helvetica Neue" w:eastAsia="Times New Roman" w:hAnsi="Helvetica Neue" w:cs="Times New Roman"/>
-          <w:color w:val="CCCCCC"/>
-          <w:spacing w:val="-6"/>
-          <w:sz w:val="26"/>
-          <w:szCs w:val="26"/>
-          <w:shd w:val="clear" w:color="auto" w:fill="000000"/>
-          <w:lang w:eastAsia="ru-RU"/>
-        </w:rPr>
-        <w:t xml:space="preserve"> модуль с датчиками</w:t>
-      </w:r>
+      <w:bookmarkStart w:id="2" w:name="_GoBack"/>
+      <w:bookmarkEnd w:id="2"/>
+      <w:proofErr w:type="spellEnd"/>
     </w:p>
     <w:p>
       <w:pPr>
@@ -4674,8 +5032,6 @@
           <w:lang w:eastAsia="ru-RU"/>
         </w:rPr>
       </w:pPr>
-      <w:bookmarkStart w:id="2" w:name="_GoBack"/>
-      <w:bookmarkEnd w:id="2"/>
     </w:p>
     <w:p>
       <w:pPr>
@@ -4751,6 +5107,119 @@
     </w:lvl>
   </w:abstractNum>
   <w:abstractNum w:abstractNumId="1" w15:restartNumberingAfterBreak="0">
+    <w:nsid w:val="198B107B"/>
+    <w:multiLevelType w:val="hybridMultilevel"/>
+    <w:tmpl w:val="8E40953A"/>
+    <w:lvl w:ilvl="0" w:tplc="8182BFBE">
+      <w:start w:val="3"/>
+      <w:numFmt w:val="bullet"/>
+      <w:lvlText w:val="-"/>
+      <w:lvlJc w:val="left"/>
+      <w:pPr>
+        <w:ind w:left="720" w:hanging="360"/>
+      </w:pPr>
+      <w:rPr>
+        <w:rFonts w:ascii="Times New Roman" w:eastAsiaTheme="minorHAnsi" w:hAnsi="Times New Roman" w:cs="Times New Roman" w:hint="default"/>
+      </w:rPr>
+    </w:lvl>
+    <w:lvl w:ilvl="1" w:tplc="04190003" w:tentative="1">
+      <w:start w:val="1"/>
+      <w:numFmt w:val="bullet"/>
+      <w:lvlText w:val="o"/>
+      <w:lvlJc w:val="left"/>
+      <w:pPr>
+        <w:ind w:left="1440" w:hanging="360"/>
+      </w:pPr>
+      <w:rPr>
+        <w:rFonts w:ascii="Courier New" w:hAnsi="Courier New" w:cs="Courier New" w:hint="default"/>
+      </w:rPr>
+    </w:lvl>
+    <w:lvl w:ilvl="2" w:tplc="04190005" w:tentative="1">
+      <w:start w:val="1"/>
+      <w:numFmt w:val="bullet"/>
+      <w:lvlText w:val=""/>
+      <w:lvlJc w:val="left"/>
+      <w:pPr>
+        <w:ind w:left="2160" w:hanging="360"/>
+      </w:pPr>
+      <w:rPr>
+        <w:rFonts w:ascii="Wingdings" w:hAnsi="Wingdings" w:hint="default"/>
+      </w:rPr>
+    </w:lvl>
+    <w:lvl w:ilvl="3" w:tplc="04190001" w:tentative="1">
+      <w:start w:val="1"/>
+      <w:numFmt w:val="bullet"/>
+      <w:lvlText w:val=""/>
+      <w:lvlJc w:val="left"/>
+      <w:pPr>
+        <w:ind w:left="2880" w:hanging="360"/>
+      </w:pPr>
+      <w:rPr>
+        <w:rFonts w:ascii="Symbol" w:hAnsi="Symbol" w:hint="default"/>
+      </w:rPr>
+    </w:lvl>
+    <w:lvl w:ilvl="4" w:tplc="04190003" w:tentative="1">
+      <w:start w:val="1"/>
+      <w:numFmt w:val="bullet"/>
+      <w:lvlText w:val="o"/>
+      <w:lvlJc w:val="left"/>
+      <w:pPr>
+        <w:ind w:left="3600" w:hanging="360"/>
+      </w:pPr>
+      <w:rPr>
+        <w:rFonts w:ascii="Courier New" w:hAnsi="Courier New" w:cs="Courier New" w:hint="default"/>
+      </w:rPr>
+    </w:lvl>
+    <w:lvl w:ilvl="5" w:tplc="04190005" w:tentative="1">
+      <w:start w:val="1"/>
+      <w:numFmt w:val="bullet"/>
+      <w:lvlText w:val=""/>
+      <w:lvlJc w:val="left"/>
+      <w:pPr>
+        <w:ind w:left="4320" w:hanging="360"/>
+      </w:pPr>
+      <w:rPr>
+        <w:rFonts w:ascii="Wingdings" w:hAnsi="Wingdings" w:hint="default"/>
+      </w:rPr>
+    </w:lvl>
+    <w:lvl w:ilvl="6" w:tplc="04190001" w:tentative="1">
+      <w:start w:val="1"/>
+      <w:numFmt w:val="bullet"/>
+      <w:lvlText w:val=""/>
+      <w:lvlJc w:val="left"/>
+      <w:pPr>
+        <w:ind w:left="5040" w:hanging="360"/>
+      </w:pPr>
+      <w:rPr>
+        <w:rFonts w:ascii="Symbol" w:hAnsi="Symbol" w:hint="default"/>
+      </w:rPr>
+    </w:lvl>
+    <w:lvl w:ilvl="7" w:tplc="04190003" w:tentative="1">
+      <w:start w:val="1"/>
+      <w:numFmt w:val="bullet"/>
+      <w:lvlText w:val="o"/>
+      <w:lvlJc w:val="left"/>
+      <w:pPr>
+        <w:ind w:left="5760" w:hanging="360"/>
+      </w:pPr>
+      <w:rPr>
+        <w:rFonts w:ascii="Courier New" w:hAnsi="Courier New" w:cs="Courier New" w:hint="default"/>
+      </w:rPr>
+    </w:lvl>
+    <w:lvl w:ilvl="8" w:tplc="04190005" w:tentative="1">
+      <w:start w:val="1"/>
+      <w:numFmt w:val="bullet"/>
+      <w:lvlText w:val=""/>
+      <w:lvlJc w:val="left"/>
+      <w:pPr>
+        <w:ind w:left="6480" w:hanging="360"/>
+      </w:pPr>
+      <w:rPr>
+        <w:rFonts w:ascii="Wingdings" w:hAnsi="Wingdings" w:hint="default"/>
+      </w:rPr>
+    </w:lvl>
+  </w:abstractNum>
+  <w:abstractNum w:abstractNumId="2" w15:restartNumberingAfterBreak="0">
     <w:nsid w:val="27DD0F9F"/>
     <w:multiLevelType w:val="hybridMultilevel"/>
     <w:tmpl w:val="84A2D854"/>
@@ -4839,7 +5308,7 @@
       </w:pPr>
     </w:lvl>
   </w:abstractNum>
-  <w:abstractNum w:abstractNumId="2" w15:restartNumberingAfterBreak="0">
+  <w:abstractNum w:abstractNumId="3" w15:restartNumberingAfterBreak="0">
     <w:nsid w:val="28EE74CE"/>
     <w:multiLevelType w:val="hybridMultilevel"/>
     <w:tmpl w:val="D1928F8A"/>
@@ -4951,7 +5420,7 @@
       </w:rPr>
     </w:lvl>
   </w:abstractNum>
-  <w:abstractNum w:abstractNumId="3" w15:restartNumberingAfterBreak="0">
+  <w:abstractNum w:abstractNumId="4" w15:restartNumberingAfterBreak="0">
     <w:nsid w:val="59C47D9C"/>
     <w:multiLevelType w:val="hybridMultilevel"/>
     <w:tmpl w:val="631EEC64"/>
@@ -5040,7 +5509,7 @@
       </w:pPr>
     </w:lvl>
   </w:abstractNum>
-  <w:abstractNum w:abstractNumId="4" w15:restartNumberingAfterBreak="0">
+  <w:abstractNum w:abstractNumId="5" w15:restartNumberingAfterBreak="0">
     <w:nsid w:val="7DDF18D8"/>
     <w:multiLevelType w:val="multilevel"/>
     <w:tmpl w:val="9F8AEAD0"/>
@@ -5190,19 +5659,22 @@
     </w:lvl>
   </w:abstractNum>
   <w:num w:numId="1">
-    <w:abstractNumId w:val="2"/>
+    <w:abstractNumId w:val="3"/>
   </w:num>
   <w:num w:numId="2">
     <w:abstractNumId w:val="0"/>
   </w:num>
   <w:num w:numId="3">
-    <w:abstractNumId w:val="3"/>
+    <w:abstractNumId w:val="4"/>
   </w:num>
   <w:num w:numId="4">
-    <w:abstractNumId w:val="1"/>
+    <w:abstractNumId w:val="2"/>
   </w:num>
   <w:num w:numId="5">
-    <w:abstractNumId w:val="4"/>
+    <w:abstractNumId w:val="5"/>
+  </w:num>
+  <w:num w:numId="6">
+    <w:abstractNumId w:val="1"/>
   </w:num>
 </w:numbering>
 </file>

</xml_diff>